<commit_message>
Update structured settlement info hub pages, add new pages and components, remove global CSS dependency
</commit_message>
<xml_diff>
--- a/test pages.docx
+++ b/test pages.docx
@@ -3,18 +3,28 @@
 <w:document xmlns:wpc="http://schemas.microsoft.com/office/word/2010/wordprocessingCanvas" xmlns:cx="http://schemas.microsoft.com/office/drawing/2014/chartex" xmlns:cx1="http://schemas.microsoft.com/office/drawing/2015/9/8/chartex" xmlns:cx2="http://schemas.microsoft.com/office/drawing/2015/10/21/chartex" xmlns:cx3="http://schemas.microsoft.com/office/drawing/2016/5/9/chartex" xmlns:cx4="http://schemas.microsoft.com/office/drawing/2016/5/10/chartex" xmlns:cx5="http://schemas.microsoft.com/office/drawing/2016/5/11/chartex" xmlns:cx6="http://schemas.microsoft.com/office/drawing/2016/5/12/chartex" xmlns:cx7="http://schemas.microsoft.com/office/drawing/2016/5/13/chartex" xmlns:cx8="http://schemas.microsoft.com/office/drawing/2016/5/14/chartex" xmlns:mc="http://schemas.openxmlformats.org/markup-compatibility/2006" xmlns:aink="http://schemas.microsoft.com/office/drawing/2016/ink" xmlns:am3d="http://schemas.microsoft.com/office/drawing/2017/model3d" xmlns:o="urn:schemas-microsoft-com:office:office" xmlns:oel="http://schemas.microsoft.com/office/2019/extlst" xmlns:r="http://schemas.openxmlformats.org/officeDocument/2006/relationships" xmlns:m="http://schemas.openxmlformats.org/officeDocument/2006/math" xmlns:v="urn:schemas-microsoft-com:vml" xmlns:wp14="http://schemas.microsoft.com/office/word/2010/wordprocessingDrawing" xmlns:wp="http://schemas.openxmlformats.org/drawingml/2006/wordprocessingDrawing" xmlns:w10="urn:schemas-microsoft-com:office:word" xmlns:w="http://schemas.openxmlformats.org/wordprocessingml/2006/main" xmlns:w14="http://schemas.microsoft.com/office/word/2010/wordml" xmlns:w15="http://schemas.microsoft.com/office/word/2012/wordml" xmlns:w16cex="http://schemas.microsoft.com/office/word/2018/wordml/cex" xmlns:w16cid="http://schemas.microsoft.com/office/word/2016/wordml/cid" xmlns:w16="http://schemas.microsoft.com/office/word/2018/wordml" xmlns:w16du="http://schemas.microsoft.com/office/word/2023/wordml/word16du" xmlns:w16sdtdh="http://schemas.microsoft.com/office/word/2020/wordml/sdtdatahash" xmlns:w16sdtfl="http://schemas.microsoft.com/office/word/2024/wordml/sdtformatlock" xmlns:w16se="http://schemas.microsoft.com/office/word/2015/wordml/symex" xmlns:wpg="http://schemas.microsoft.com/office/word/2010/wordprocessingGroup" xmlns:wpi="http://schemas.microsoft.com/office/word/2010/wordprocessingInk" xmlns:wne="http://schemas.microsoft.com/office/word/2006/wordml" xmlns:wps="http://schemas.microsoft.com/office/word/2010/wordprocessingShape" mc:Ignorable="w14 w15 w16se w16cid w16 w16cex w16sdtdh w16sdtfl w16du wp14">
   <w:body>
     <w:p>
+      <w:r>
+        <w:fldChar w:fldCharType="begin"/>
+      </w:r>
+      <w:r>
+        <w:instrText>HYPERLINK "http://localhost:3000/calculator-test/suite-gp"</w:instrText>
+      </w:r>
+      <w:r>
+        <w:fldChar w:fldCharType="separate"/>
+      </w:r>
+      <w:r>
+        <w:rPr>
+          <w:rStyle w:val="Hyperlink"/>
+        </w:rPr>
+        <w:t>http://localhost:3000/calculator-test/suite-gp</w:t>
+      </w:r>
+      <w:r>
+        <w:fldChar w:fldCharType="end"/>
+      </w:r>
+    </w:p>
+    <w:p/>
+    <w:p>
       <w:hyperlink r:id="rId5" w:history="1">
-        <w:r>
-          <w:rPr>
-            <w:rStyle w:val="Hyperlink"/>
-          </w:rPr>
-          <w:t>http://localhost:3000/calculator-test/suite-gp</w:t>
-        </w:r>
-      </w:hyperlink>
-    </w:p>
-    <w:p/>
-    <w:p>
-      <w:hyperlink r:id="rId6" w:history="1">
         <w:r>
           <w:rPr>
             <w:rStyle w:val="Hyperlink"/>
@@ -29,7 +39,7 @@
       </w:r>
     </w:p>
     <w:p>
-      <w:hyperlink r:id="rId7" w:history="1">
+      <w:hyperlink r:id="rId6" w:history="1">
         <w:r>
           <w:rPr>
             <w:rStyle w:val="Hyperlink"/>
@@ -39,7 +49,7 @@
       </w:hyperlink>
     </w:p>
     <w:p>
-      <w:hyperlink r:id="rId8" w:history="1">
+      <w:hyperlink r:id="rId7" w:history="1">
         <w:r>
           <w:rPr>
             <w:rStyle w:val="Hyperlink"/>
@@ -223,7 +233,15 @@
         </w:numPr>
       </w:pPr>
       <w:r>
-        <w:t>"knowledge hub" → Knowledge Hub</w:t>
+        <w:t>"</w:t>
+      </w:r>
+      <w:proofErr w:type="gramStart"/>
+      <w:r>
+        <w:t>knowledge</w:t>
+      </w:r>
+      <w:proofErr w:type="gramEnd"/>
+      <w:r>
+        <w:t> hub" → Knowledge Hub</w:t>
       </w:r>
     </w:p>
     <w:p>
@@ -234,7 +252,15 @@
         </w:numPr>
       </w:pPr>
       <w:r>
-        <w:t>"federal law" → Federal Laws page</w:t>
+        <w:t>"</w:t>
+      </w:r>
+      <w:proofErr w:type="gramStart"/>
+      <w:r>
+        <w:t>federal</w:t>
+      </w:r>
+      <w:proofErr w:type="gramEnd"/>
+      <w:r>
+        <w:t> law" → Federal Laws page</w:t>
       </w:r>
     </w:p>
     <w:p>
@@ -245,7 +271,15 @@
         </w:numPr>
       </w:pPr>
       <w:r>
-        <w:t>"laws by state" → State-specific laws</w:t>
+        <w:t>"</w:t>
+      </w:r>
+      <w:proofErr w:type="gramStart"/>
+      <w:r>
+        <w:t>laws</w:t>
+      </w:r>
+      <w:proofErr w:type="gramEnd"/>
+      <w:r>
+        <w:t> by state" → State-specific laws</w:t>
       </w:r>
     </w:p>
     <w:p>
@@ -256,7 +290,15 @@
         </w:numPr>
       </w:pPr>
       <w:r>
-        <w:t>"insurance companies" → Company directory</w:t>
+        <w:t>"</w:t>
+      </w:r>
+      <w:proofErr w:type="gramStart"/>
+      <w:r>
+        <w:t>insurance</w:t>
+      </w:r>
+      <w:proofErr w:type="gramEnd"/>
+      <w:r>
+        <w:t xml:space="preserve"> companies" → Company directory</w:t>
       </w:r>
     </w:p>
     <w:p>
@@ -278,7 +320,15 @@
         </w:numPr>
       </w:pPr>
       <w:r>
-        <w:t>"federal law" → Federal Laws page</w:t>
+        <w:t>"</w:t>
+      </w:r>
+      <w:proofErr w:type="gramStart"/>
+      <w:r>
+        <w:t>federal</w:t>
+      </w:r>
+      <w:proofErr w:type="gramEnd"/>
+      <w:r>
+        <w:t> law" → Federal Laws page</w:t>
       </w:r>
     </w:p>
     <w:p>
@@ -289,7 +339,15 @@
         </w:numPr>
       </w:pPr>
       <w:r>
-        <w:t>"laws by state" → State-specific laws</w:t>
+        <w:t>"</w:t>
+      </w:r>
+      <w:proofErr w:type="gramStart"/>
+      <w:r>
+        <w:t>laws</w:t>
+      </w:r>
+      <w:proofErr w:type="gramEnd"/>
+      <w:r>
+        <w:t> by state" → State-specific laws</w:t>
       </w:r>
     </w:p>
     <w:p>
@@ -300,7 +358,15 @@
         </w:numPr>
       </w:pPr>
       <w:r>
-        <w:t>"insurance companies" → Company directory</w:t>
+        <w:t>"</w:t>
+      </w:r>
+      <w:proofErr w:type="gramStart"/>
+      <w:r>
+        <w:t>insurance</w:t>
+      </w:r>
+      <w:proofErr w:type="gramEnd"/>
+      <w:r>
+        <w:t xml:space="preserve"> companies" → Company directory</w:t>
       </w:r>
     </w:p>
     <w:p>
@@ -319,8 +385,13 @@
     <w:p/>
     <w:p>
       <w:r>
-        <w:t># Step 1: Check current status</w:t>
-      </w:r>
+        <w:t xml:space="preserve"># Step 1: Check </w:t>
+      </w:r>
+      <w:proofErr w:type="gramStart"/>
+      <w:r>
+        <w:t>current status</w:t>
+      </w:r>
+      <w:proofErr w:type="gramEnd"/>
     </w:p>
     <w:p>
       <w:r>
@@ -335,8 +406,13 @@
     </w:p>
     <w:p>
       <w:r>
-        <w:t>git add .</w:t>
-      </w:r>
+        <w:t xml:space="preserve">git </w:t>
+      </w:r>
+      <w:proofErr w:type="gramStart"/>
+      <w:r>
+        <w:t>add .</w:t>
+      </w:r>
+      <w:proofErr w:type="gramEnd"/>
     </w:p>
     <w:p/>
     <w:p>
@@ -374,8 +450,13 @@
     </w:p>
     <w:p>
       <w:r>
-        <w:t>- Add proper lump sum calculation support to CalculationService</w:t>
-      </w:r>
+        <w:t xml:space="preserve">- Add proper lump sum calculation support to </w:t>
+      </w:r>
+      <w:proofErr w:type="spellStart"/>
+      <w:r>
+        <w:t>CalculationService</w:t>
+      </w:r>
+      <w:proofErr w:type="spellEnd"/>
     </w:p>
     <w:p>
       <w:r>
@@ -396,8 +477,13 @@
     </w:p>
     <w:p>
       <w:r>
-        <w:t>git remote -v</w:t>
-      </w:r>
+        <w:t xml:space="preserve">git </w:t>
+      </w:r>
+      <w:proofErr w:type="gramStart"/>
+      <w:r>
+        <w:t>remote -v</w:t>
+      </w:r>
+      <w:proofErr w:type="gramEnd"/>
     </w:p>
     <w:p/>
     <w:p>
@@ -466,7 +552,15 @@
     </w:p>
     <w:p>
       <w:r>
-        <w:t xml:space="preserve">This means that to complete this task, we actually need </w:t>
+        <w:t xml:space="preserve">This means that to complete this task, we </w:t>
+      </w:r>
+      <w:proofErr w:type="gramStart"/>
+      <w:r>
+        <w:t>actually need</w:t>
+      </w:r>
+      <w:proofErr w:type="gramEnd"/>
+      <w:r>
+        <w:t xml:space="preserve"> </w:t>
       </w:r>
       <w:r>
         <w:rPr>
@@ -609,7 +703,15 @@
     </w:p>
     <w:p>
       <w:r>
-        <w:t>"Great, I can help you compare your offer. First, I need the details of the offer you already received from another company. How would you like to provide them?"</w:t>
+        <w:t xml:space="preserve">"Great, I can help you compare your offer. First, I need the details of the offer you </w:t>
+      </w:r>
+      <w:proofErr w:type="gramStart"/>
+      <w:r>
+        <w:t>already</w:t>
+      </w:r>
+      <w:proofErr w:type="gramEnd"/>
+      <w:r>
+        <w:t xml:space="preserve"> received from another company. How would you like to provide them?"</w:t>
       </w:r>
     </w:p>
     <w:p>
@@ -811,26 +913,57 @@
           <w:b/>
           <w:bCs/>
         </w:rPr>
-        <w:t>1. FileUploadPreview.tsx</w:t>
-      </w:r>
-    </w:p>
-    <w:p>
+        <w:t xml:space="preserve">1. </w:t>
+      </w:r>
+      <w:proofErr w:type="spellStart"/>
       <w:r>
         <w:rPr>
           <w:b/>
           <w:bCs/>
         </w:rPr>
-        <w:t>Purpose:</w:t>
-      </w:r>
-      <w:r>
-        <w:t> Renders a horizontal preview bar showing thumbnails of selected files before upload with individual remove buttons and a send confirmation button.</w:t>
-      </w:r>
+        <w:t>FileUploadPreview.tsx</w:t>
+      </w:r>
+      <w:proofErr w:type="spellEnd"/>
+    </w:p>
+    <w:p>
       <w:r>
         <w:rPr>
           <w:b/>
           <w:bCs/>
         </w:rPr>
-        <w:t>Props:</w:t>
+        <w:t>Purpose:</w:t>
+      </w:r>
+      <w:r>
+        <w:t xml:space="preserve"> Renders a horizontal preview bar showing thumbnails of selected files before </w:t>
+      </w:r>
+      <w:proofErr w:type="gramStart"/>
+      <w:r>
+        <w:t>upload</w:t>
+      </w:r>
+      <w:proofErr w:type="gramEnd"/>
+      <w:r>
+        <w:t xml:space="preserve"> with individual remove buttons and a send confirmation </w:t>
+      </w:r>
+      <w:proofErr w:type="spellStart"/>
+      <w:proofErr w:type="gramStart"/>
+      <w:r>
+        <w:t>button.</w:t>
+      </w:r>
+      <w:r>
+        <w:rPr>
+          <w:b/>
+          <w:bCs/>
+        </w:rPr>
+        <w:t>Props</w:t>
+      </w:r>
+      <w:proofErr w:type="spellEnd"/>
+      <w:proofErr w:type="gramEnd"/>
+      <w:r>
+        <w:rPr>
+          <w:b/>
+          <w:bCs/>
+        </w:rPr>
+        <w:t>:</w:t>
       </w:r>
     </w:p>
     <w:p>
@@ -841,7 +974,15 @@
         </w:numPr>
       </w:pPr>
       <w:r>
-        <w:t>files: File[] - Array of File objects to display previews for</w:t>
+        <w:t xml:space="preserve">files: </w:t>
+      </w:r>
+      <w:proofErr w:type="gramStart"/>
+      <w:r>
+        <w:t>File[</w:t>
+      </w:r>
+      <w:proofErr w:type="gramEnd"/>
+      <w:r>
+        <w:t>] - Array of File objects to display previews for</w:t>
       </w:r>
     </w:p>
     <w:p>
@@ -851,8 +992,21 @@
           <w:numId w:val="4"/>
         </w:numPr>
       </w:pPr>
-      <w:r>
-        <w:t>onRemove: (fileToRemove: File) =&gt; void - Callback when user removes a specific file</w:t>
+      <w:proofErr w:type="spellStart"/>
+      <w:r>
+        <w:t>onRemove</w:t>
+      </w:r>
+      <w:proofErr w:type="spellEnd"/>
+      <w:r>
+        <w:t>: (</w:t>
+      </w:r>
+      <w:proofErr w:type="spellStart"/>
+      <w:r>
+        <w:t>fileToRemove</w:t>
+      </w:r>
+      <w:proofErr w:type="spellEnd"/>
+      <w:r>
+        <w:t>: File) =&gt; void - Callback when user removes a specific file</w:t>
       </w:r>
     </w:p>
     <w:p>
@@ -862,8 +1016,13 @@
           <w:numId w:val="5"/>
         </w:numPr>
       </w:pPr>
-      <w:r>
-        <w:t>onConfirm: () =&gt; void - Callback when user confirms sending all files</w:t>
+      <w:proofErr w:type="spellStart"/>
+      <w:r>
+        <w:t>onConfirm</w:t>
+      </w:r>
+      <w:proofErr w:type="spellEnd"/>
+      <w:r>
+        <w:t>: () =&gt; void - Callback when user confirms sending all files</w:t>
       </w:r>
     </w:p>
     <w:p>
@@ -899,7 +1058,15 @@
         <w:t>Auto-generates image thumbnails</w:t>
       </w:r>
       <w:r>
-        <w:t> using URL.createObjectURL()</w:t>
+        <w:t> using </w:t>
+      </w:r>
+      <w:proofErr w:type="spellStart"/>
+      <w:r>
+        <w:t>URL.createObjectURL</w:t>
+      </w:r>
+      <w:proofErr w:type="spellEnd"/>
+      <w:r>
+        <w:t>()</w:t>
       </w:r>
     </w:p>
     <w:p>
@@ -1059,7 +1226,23 @@
           <w:i/>
           <w:iCs/>
         </w:rPr>
-        <w:t>Highly reusable - Clean props interface, handles File objects directly, perfect for document upload preview scenarios.</w:t>
+        <w:t xml:space="preserve">Highly reusable - </w:t>
+      </w:r>
+      <w:proofErr w:type="gramStart"/>
+      <w:r>
+        <w:rPr>
+          <w:i/>
+          <w:iCs/>
+        </w:rPr>
+        <w:t>Clean</w:t>
+      </w:r>
+      <w:proofErr w:type="gramEnd"/>
+      <w:r>
+        <w:rPr>
+          <w:i/>
+          <w:iCs/>
+        </w:rPr>
+        <w:t xml:space="preserve"> props interface, handles File objects directly, perfect for document upload preview scenarios.</w:t>
       </w:r>
     </w:p>
     <w:p>
@@ -1081,26 +1264,49 @@
           <w:b/>
           <w:bCs/>
         </w:rPr>
-        <w:t>2. FileMessage.tsx</w:t>
-      </w:r>
-    </w:p>
-    <w:p>
+        <w:t xml:space="preserve">2. </w:t>
+      </w:r>
+      <w:proofErr w:type="spellStart"/>
       <w:r>
         <w:rPr>
           <w:b/>
           <w:bCs/>
         </w:rPr>
-        <w:t>Purpose:</w:t>
-      </w:r>
-      <w:r>
-        <w:t> Displays uploaded files as clickable download links within chat message bubbles.</w:t>
-      </w:r>
+        <w:t>FileMessage.tsx</w:t>
+      </w:r>
+      <w:proofErr w:type="spellEnd"/>
+    </w:p>
+    <w:p>
       <w:r>
         <w:rPr>
           <w:b/>
           <w:bCs/>
         </w:rPr>
-        <w:t>Props:</w:t>
+        <w:t>Purpose:</w:t>
+      </w:r>
+      <w:r>
+        <w:t> Displays uploaded files as clickable download links within chat message </w:t>
+      </w:r>
+      <w:proofErr w:type="spellStart"/>
+      <w:proofErr w:type="gramStart"/>
+      <w:r>
+        <w:t>bubbles.</w:t>
+      </w:r>
+      <w:r>
+        <w:rPr>
+          <w:b/>
+          <w:bCs/>
+        </w:rPr>
+        <w:t>Props</w:t>
+      </w:r>
+      <w:proofErr w:type="spellEnd"/>
+      <w:proofErr w:type="gramEnd"/>
+      <w:r>
+        <w:rPr>
+          <w:b/>
+          <w:bCs/>
+        </w:rPr>
+        <w:t>:</w:t>
       </w:r>
     </w:p>
     <w:p>
@@ -1110,8 +1316,21 @@
           <w:numId w:val="12"/>
         </w:numPr>
       </w:pPr>
-      <w:r>
-        <w:t>message: Message - Message object containing fileUrl and content (filename)</w:t>
+      <w:proofErr w:type="gramStart"/>
+      <w:r>
+        <w:t>message: Message -</w:t>
+      </w:r>
+      <w:proofErr w:type="gramEnd"/>
+      <w:r>
+        <w:t xml:space="preserve"> Message object containing </w:t>
+      </w:r>
+      <w:proofErr w:type="spellStart"/>
+      <w:r>
+        <w:t>fileUrl</w:t>
+      </w:r>
+      <w:proofErr w:type="spellEnd"/>
+      <w:r>
+        <w:t> and content (filename)</w:t>
       </w:r>
     </w:p>
     <w:p>
@@ -1211,7 +1430,31 @@
         <w:t>Security</w:t>
       </w:r>
       <w:r>
-        <w:t> - Uses target="_blank" and rel="noopener noreferrer"</w:t>
+        <w:t> - Uses target="_blank" and </w:t>
+      </w:r>
+      <w:proofErr w:type="spellStart"/>
+      <w:r>
+        <w:t>rel</w:t>
+      </w:r>
+      <w:proofErr w:type="spellEnd"/>
+      <w:r>
+        <w:t>="</w:t>
+      </w:r>
+      <w:proofErr w:type="spellStart"/>
+      <w:r>
+        <w:t>noopener</w:t>
+      </w:r>
+      <w:proofErr w:type="spellEnd"/>
+      <w:r>
+        <w:t xml:space="preserve"> </w:t>
+      </w:r>
+      <w:proofErr w:type="spellStart"/>
+      <w:r>
+        <w:t>noreferrer</w:t>
+      </w:r>
+      <w:proofErr w:type="spellEnd"/>
+      <w:r>
+        <w:t>"</w:t>
       </w:r>
     </w:p>
     <w:p>
@@ -1238,7 +1481,15 @@
         <w:t>Graceful handling</w:t>
       </w:r>
       <w:r>
-        <w:t> - Returns null if no fileUrl exists</w:t>
+        <w:t xml:space="preserve"> - Returns null if no </w:t>
+      </w:r>
+      <w:proofErr w:type="spellStart"/>
+      <w:r>
+        <w:t>fileUrl</w:t>
+      </w:r>
+      <w:proofErr w:type="spellEnd"/>
+      <w:r>
+        <w:t xml:space="preserve"> exists</w:t>
       </w:r>
     </w:p>
     <w:p>
@@ -1285,26 +1536,49 @@
           <w:b/>
           <w:bCs/>
         </w:rPr>
-        <w:t>3. ChatInput.tsx</w:t>
-      </w:r>
-    </w:p>
-    <w:p>
+        <w:t xml:space="preserve">3. </w:t>
+      </w:r>
+      <w:proofErr w:type="spellStart"/>
       <w:r>
         <w:rPr>
           <w:b/>
           <w:bCs/>
         </w:rPr>
-        <w:t>Purpose:</w:t>
-      </w:r>
-      <w:r>
-        <w:t> Primary chat input component with integrated file selection capabilities and mobile/desktop responsive attachment handling.</w:t>
-      </w:r>
+        <w:t>ChatInput.tsx</w:t>
+      </w:r>
+      <w:proofErr w:type="spellEnd"/>
+    </w:p>
+    <w:p>
       <w:r>
         <w:rPr>
           <w:b/>
           <w:bCs/>
         </w:rPr>
-        <w:t>Props:</w:t>
+        <w:t>Purpose:</w:t>
+      </w:r>
+      <w:r>
+        <w:t> Primary chat input component with integrated file selection capabilities and mobile/desktop responsive attachment </w:t>
+      </w:r>
+      <w:proofErr w:type="spellStart"/>
+      <w:proofErr w:type="gramStart"/>
+      <w:r>
+        <w:t>handling.</w:t>
+      </w:r>
+      <w:r>
+        <w:rPr>
+          <w:b/>
+          <w:bCs/>
+        </w:rPr>
+        <w:t>Props</w:t>
+      </w:r>
+      <w:proofErr w:type="spellEnd"/>
+      <w:proofErr w:type="gramEnd"/>
+      <w:r>
+        <w:rPr>
+          <w:b/>
+          <w:bCs/>
+        </w:rPr>
+        <w:t>:</w:t>
       </w:r>
     </w:p>
     <w:p>
@@ -1314,8 +1588,21 @@
           <w:numId w:val="17"/>
         </w:numPr>
       </w:pPr>
-      <w:r>
-        <w:t>onFileSelect: (files: FileList) =&gt; void - Callback for selected files</w:t>
+      <w:proofErr w:type="spellStart"/>
+      <w:r>
+        <w:t>onFileSelect</w:t>
+      </w:r>
+      <w:proofErr w:type="spellEnd"/>
+      <w:r>
+        <w:t xml:space="preserve">: (files: </w:t>
+      </w:r>
+      <w:proofErr w:type="spellStart"/>
+      <w:r>
+        <w:t>FileList</w:t>
+      </w:r>
+      <w:proofErr w:type="spellEnd"/>
+      <w:r>
+        <w:t>) =&gt; void - Callback for selected files</w:t>
       </w:r>
     </w:p>
     <w:p>
@@ -1325,8 +1612,13 @@
           <w:numId w:val="18"/>
         </w:numPr>
       </w:pPr>
-      <w:r>
-        <w:t>onCameraClick: () =&gt; void - Camera activation callback</w:t>
+      <w:proofErr w:type="spellStart"/>
+      <w:r>
+        <w:t>onCameraClick</w:t>
+      </w:r>
+      <w:proofErr w:type="spellEnd"/>
+      <w:r>
+        <w:t>: () =&gt; void - Camera activation callback</w:t>
       </w:r>
     </w:p>
     <w:p>
@@ -1336,8 +1628,13 @@
           <w:numId w:val="19"/>
         </w:numPr>
       </w:pPr>
-      <w:r>
-        <w:t>onOpenMenu: () =&gt; void - Mobile attachment menu callback</w:t>
+      <w:proofErr w:type="spellStart"/>
+      <w:r>
+        <w:t>onOpenMenu</w:t>
+      </w:r>
+      <w:proofErr w:type="spellEnd"/>
+      <w:r>
+        <w:t>: () =&gt; void - Mobile attachment menu callback</w:t>
       </w:r>
     </w:p>
     <w:p>
@@ -1347,8 +1644,21 @@
           <w:numId w:val="20"/>
         </w:numPr>
       </w:pPr>
-      <w:r>
-        <w:t>isMobile: boolean - Platform detection for UI adaptation</w:t>
+      <w:proofErr w:type="spellStart"/>
+      <w:r>
+        <w:t>isMobile</w:t>
+      </w:r>
+      <w:proofErr w:type="spellEnd"/>
+      <w:r>
+        <w:t xml:space="preserve">: </w:t>
+      </w:r>
+      <w:proofErr w:type="spellStart"/>
+      <w:r>
+        <w:t>boolean</w:t>
+      </w:r>
+      <w:proofErr w:type="spellEnd"/>
+      <w:r>
+        <w:t> - Platform detection for UI adaptation</w:t>
       </w:r>
     </w:p>
     <w:p>
@@ -1358,8 +1668,29 @@
           <w:numId w:val="21"/>
         </w:numPr>
       </w:pPr>
-      <w:r>
-        <w:t>Plus standard input props (onSendMessage, isLoading, etc.)</w:t>
+      <w:proofErr w:type="gramStart"/>
+      <w:r>
+        <w:t>Plus</w:t>
+      </w:r>
+      <w:proofErr w:type="gramEnd"/>
+      <w:r>
+        <w:t> standard input props (</w:t>
+      </w:r>
+      <w:proofErr w:type="spellStart"/>
+      <w:r>
+        <w:t>onSendMessage</w:t>
+      </w:r>
+      <w:proofErr w:type="spellEnd"/>
+      <w:r>
+        <w:t>, </w:t>
+      </w:r>
+      <w:proofErr w:type="spellStart"/>
+      <w:r>
+        <w:t>isLoading</w:t>
+      </w:r>
+      <w:proofErr w:type="spellEnd"/>
+      <w:r>
+        <w:t>, etc.)</w:t>
       </w:r>
     </w:p>
     <w:p>
@@ -1449,7 +1780,15 @@
         <w:t>File type validation</w:t>
       </w:r>
       <w:r>
-        <w:t> - Accepts only image/png, image/jpeg</w:t>
+        <w:t> - Accepts only image/</w:t>
+      </w:r>
+      <w:proofErr w:type="spellStart"/>
+      <w:r>
+        <w:t>png</w:t>
+      </w:r>
+      <w:proofErr w:type="spellEnd"/>
+      <w:r>
+        <w:t>, image/jpeg</w:t>
       </w:r>
     </w:p>
     <w:p>
@@ -1476,7 +1815,15 @@
         <w:t>Multiple file support</w:t>
       </w:r>
       <w:r>
-        <w:t> - multiple attribute enabled</w:t>
+        <w:t> - multiple </w:t>
+      </w:r>
+      <w:proofErr w:type="gramStart"/>
+      <w:r>
+        <w:t>attribute</w:t>
+      </w:r>
+      <w:proofErr w:type="gramEnd"/>
+      <w:r>
+        <w:t xml:space="preserve"> enabled</w:t>
       </w:r>
     </w:p>
     <w:p>
@@ -1578,7 +1925,6 @@
           <w:b/>
           <w:bCs/>
         </w:rPr>
-        <w:lastRenderedPageBreak/>
         <w:t>📱</w:t>
       </w:r>
       <w:r>
@@ -1601,26 +1947,49 @@
           <w:b/>
           <w:bCs/>
         </w:rPr>
-        <w:t>4. AttachmentMenu.tsx</w:t>
-      </w:r>
-    </w:p>
-    <w:p>
+        <w:t xml:space="preserve">4. </w:t>
+      </w:r>
+      <w:proofErr w:type="spellStart"/>
       <w:r>
         <w:rPr>
           <w:b/>
           <w:bCs/>
         </w:rPr>
-        <w:t>Purpose:</w:t>
-      </w:r>
-      <w:r>
-        <w:t> Mobile-optimized bottom sheet menu providing "Take Photo" and "Choose from Library" options for file selection.</w:t>
-      </w:r>
+        <w:t>AttachmentMenu.tsx</w:t>
+      </w:r>
+      <w:proofErr w:type="spellEnd"/>
+    </w:p>
+    <w:p>
       <w:r>
         <w:rPr>
           <w:b/>
           <w:bCs/>
         </w:rPr>
-        <w:t>Props:</w:t>
+        <w:t>Purpose:</w:t>
+      </w:r>
+      <w:r>
+        <w:t xml:space="preserve"> Mobile-optimized bottom sheet menu providing "Take Photo" and "Choose from Library" options for file </w:t>
+      </w:r>
+      <w:proofErr w:type="spellStart"/>
+      <w:proofErr w:type="gramStart"/>
+      <w:r>
+        <w:t>selection.</w:t>
+      </w:r>
+      <w:r>
+        <w:rPr>
+          <w:b/>
+          <w:bCs/>
+        </w:rPr>
+        <w:t>Props</w:t>
+      </w:r>
+      <w:proofErr w:type="spellEnd"/>
+      <w:proofErr w:type="gramEnd"/>
+      <w:r>
+        <w:rPr>
+          <w:b/>
+          <w:bCs/>
+        </w:rPr>
+        <w:t>:</w:t>
       </w:r>
     </w:p>
     <w:p>
@@ -1630,8 +1999,13 @@
           <w:numId w:val="28"/>
         </w:numPr>
       </w:pPr>
-      <w:r>
-        <w:t>onTakePhoto: () =&gt; void - Camera activation callback</w:t>
+      <w:proofErr w:type="spellStart"/>
+      <w:r>
+        <w:t>onTakePhoto</w:t>
+      </w:r>
+      <w:proofErr w:type="spellEnd"/>
+      <w:r>
+        <w:t>: () =&gt; void - Camera activation callback</w:t>
       </w:r>
     </w:p>
     <w:p>
@@ -1641,8 +2015,13 @@
           <w:numId w:val="29"/>
         </w:numPr>
       </w:pPr>
-      <w:r>
-        <w:t>onChooseFromLibrary: () =&gt; void - File picker activation callback</w:t>
+      <w:proofErr w:type="spellStart"/>
+      <w:r>
+        <w:t>onChooseFromLibrary</w:t>
+      </w:r>
+      <w:proofErr w:type="spellEnd"/>
+      <w:r>
+        <w:t>: () =&gt; void - File picker activation callback</w:t>
       </w:r>
     </w:p>
     <w:p>
@@ -1652,8 +2031,13 @@
           <w:numId w:val="30"/>
         </w:numPr>
       </w:pPr>
-      <w:r>
-        <w:t>onClose: () =&gt; void - Menu dismissal callback</w:t>
+      <w:proofErr w:type="spellStart"/>
+      <w:r>
+        <w:t>onClose</w:t>
+      </w:r>
+      <w:proofErr w:type="spellEnd"/>
+      <w:r>
+        <w:t>: () =&gt; void - Menu dismissal callback</w:t>
       </w:r>
     </w:p>
     <w:p>
@@ -1716,7 +2100,15 @@
         <w:t>Touch-friendly buttons</w:t>
       </w:r>
       <w:r>
-        <w:t> - Large tap targets with emojis</w:t>
+        <w:t xml:space="preserve"> - </w:t>
+      </w:r>
+      <w:proofErr w:type="gramStart"/>
+      <w:r>
+        <w:t>Large</w:t>
+      </w:r>
+      <w:proofErr w:type="gramEnd"/>
+      <w:r>
+        <w:t> tap targets with emojis</w:t>
       </w:r>
     </w:p>
     <w:p>
@@ -1844,26 +2236,49 @@
           <w:b/>
           <w:bCs/>
         </w:rPr>
-        <w:t>5. CameraCapture.tsx</w:t>
-      </w:r>
-    </w:p>
-    <w:p>
+        <w:t xml:space="preserve">5. </w:t>
+      </w:r>
+      <w:proofErr w:type="spellStart"/>
       <w:r>
         <w:rPr>
           <w:b/>
           <w:bCs/>
         </w:rPr>
-        <w:t>Purpose:</w:t>
-      </w:r>
-      <w:r>
-        <w:t> Full-screen camera interface with photo capture, preview, and retake functionality.</w:t>
-      </w:r>
+        <w:t>CameraCapture.tsx</w:t>
+      </w:r>
+      <w:proofErr w:type="spellEnd"/>
+    </w:p>
+    <w:p>
       <w:r>
         <w:rPr>
           <w:b/>
           <w:bCs/>
         </w:rPr>
-        <w:t>Props:</w:t>
+        <w:t>Purpose:</w:t>
+      </w:r>
+      <w:r>
+        <w:t xml:space="preserve"> Full-screen camera interface with photo capture, preview, and retake </w:t>
+      </w:r>
+      <w:proofErr w:type="spellStart"/>
+      <w:proofErr w:type="gramStart"/>
+      <w:r>
+        <w:t>functionality.</w:t>
+      </w:r>
+      <w:r>
+        <w:rPr>
+          <w:b/>
+          <w:bCs/>
+        </w:rPr>
+        <w:t>Props</w:t>
+      </w:r>
+      <w:proofErr w:type="spellEnd"/>
+      <w:proofErr w:type="gramEnd"/>
+      <w:r>
+        <w:rPr>
+          <w:b/>
+          <w:bCs/>
+        </w:rPr>
+        <w:t>:</w:t>
       </w:r>
     </w:p>
     <w:p>
@@ -1873,8 +2288,13 @@
           <w:numId w:val="36"/>
         </w:numPr>
       </w:pPr>
-      <w:r>
-        <w:t>onClose: () =&gt; void - Exit camera interface callback</w:t>
+      <w:proofErr w:type="spellStart"/>
+      <w:r>
+        <w:t>onClose</w:t>
+      </w:r>
+      <w:proofErr w:type="spellEnd"/>
+      <w:r>
+        <w:t>: () =&gt; void - Exit camera interface callback</w:t>
       </w:r>
     </w:p>
     <w:p>
@@ -1884,8 +2304,21 @@
           <w:numId w:val="37"/>
         </w:numPr>
       </w:pPr>
-      <w:r>
-        <w:t>onPhotoTaken: (photoFile: File) =&gt; void - Returns captured photo as File object</w:t>
+      <w:proofErr w:type="spellStart"/>
+      <w:r>
+        <w:t>onPhotoTaken</w:t>
+      </w:r>
+      <w:proofErr w:type="spellEnd"/>
+      <w:r>
+        <w:t>: (</w:t>
+      </w:r>
+      <w:proofErr w:type="spellStart"/>
+      <w:r>
+        <w:t>photoFile</w:t>
+      </w:r>
+      <w:proofErr w:type="spellEnd"/>
+      <w:r>
+        <w:t>: File) =&gt; void - Returns captured photo as File object</w:t>
       </w:r>
     </w:p>
     <w:p>
@@ -2016,7 +2449,6 @@
         <w:rPr>
           <w:rFonts w:ascii="Segoe UI Emoji" w:hAnsi="Segoe UI Emoji" w:cs="Segoe UI Emoji"/>
         </w:rPr>
-        <w:lastRenderedPageBreak/>
         <w:t>✅</w:t>
       </w:r>
       <w:r>
@@ -2127,26 +2559,49 @@
           <w:b/>
           <w:bCs/>
         </w:rPr>
-        <w:t>6. useCamera.ts</w:t>
-      </w:r>
-    </w:p>
-    <w:p>
+        <w:t xml:space="preserve">6. </w:t>
+      </w:r>
+      <w:proofErr w:type="spellStart"/>
       <w:r>
         <w:rPr>
           <w:b/>
           <w:bCs/>
         </w:rPr>
-        <w:t>Purpose:</w:t>
-      </w:r>
-      <w:r>
-        <w:t> Custom hook managing camera stream, photo capture, and canvas operations with proper resource cleanup.</w:t>
-      </w:r>
+        <w:t>useCamera.ts</w:t>
+      </w:r>
+      <w:proofErr w:type="spellEnd"/>
+    </w:p>
+    <w:p>
       <w:r>
         <w:rPr>
           <w:b/>
           <w:bCs/>
         </w:rPr>
-        <w:t>Key Functions:</w:t>
+        <w:t>Purpose:</w:t>
+      </w:r>
+      <w:r>
+        <w:t> Custom hook managing camera stream, photo capture, and canvas operations with proper resource </w:t>
+      </w:r>
+      <w:proofErr w:type="spellStart"/>
+      <w:proofErr w:type="gramStart"/>
+      <w:r>
+        <w:t>cleanup.</w:t>
+      </w:r>
+      <w:r>
+        <w:rPr>
+          <w:b/>
+          <w:bCs/>
+        </w:rPr>
+        <w:t>Key</w:t>
+      </w:r>
+      <w:proofErr w:type="spellEnd"/>
+      <w:proofErr w:type="gramEnd"/>
+      <w:r>
+        <w:rPr>
+          <w:b/>
+          <w:bCs/>
+        </w:rPr>
+        <w:t> Functions:</w:t>
       </w:r>
     </w:p>
     <w:p>
@@ -2156,8 +2611,18 @@
           <w:numId w:val="44"/>
         </w:numPr>
       </w:pPr>
-      <w:r>
-        <w:t>startCamera() - Initializes camera stream</w:t>
+      <w:proofErr w:type="spellStart"/>
+      <w:proofErr w:type="gramStart"/>
+      <w:r>
+        <w:t>startCamera</w:t>
+      </w:r>
+      <w:proofErr w:type="spellEnd"/>
+      <w:r>
+        <w:t>(</w:t>
+      </w:r>
+      <w:proofErr w:type="gramEnd"/>
+      <w:r>
+        <w:t>) - Initializes camera stream</w:t>
       </w:r>
     </w:p>
     <w:p>
@@ -2167,8 +2632,18 @@
           <w:numId w:val="45"/>
         </w:numPr>
       </w:pPr>
-      <w:r>
-        <w:t>stopCamera() - Cleans up camera resources</w:t>
+      <w:proofErr w:type="spellStart"/>
+      <w:proofErr w:type="gramStart"/>
+      <w:r>
+        <w:t>stopCamera</w:t>
+      </w:r>
+      <w:proofErr w:type="spellEnd"/>
+      <w:r>
+        <w:t>(</w:t>
+      </w:r>
+      <w:proofErr w:type="gramEnd"/>
+      <w:r>
+        <w:t>) - Cleans up camera resources</w:t>
       </w:r>
     </w:p>
     <w:p>
@@ -2178,8 +2653,18 @@
           <w:numId w:val="46"/>
         </w:numPr>
       </w:pPr>
-      <w:r>
-        <w:t>takePhoto() - Captures current video frame to canvas</w:t>
+      <w:proofErr w:type="spellStart"/>
+      <w:proofErr w:type="gramStart"/>
+      <w:r>
+        <w:t>takePhoto</w:t>
+      </w:r>
+      <w:proofErr w:type="spellEnd"/>
+      <w:r>
+        <w:t>(</w:t>
+      </w:r>
+      <w:proofErr w:type="gramEnd"/>
+      <w:r>
+        <w:t>) - Captures current video frame to canvas</w:t>
       </w:r>
     </w:p>
     <w:p>
@@ -2189,8 +2674,18 @@
           <w:numId w:val="47"/>
         </w:numPr>
       </w:pPr>
-      <w:r>
-        <w:t>clearPhoto() - Resets captured image state</w:t>
+      <w:proofErr w:type="spellStart"/>
+      <w:proofErr w:type="gramStart"/>
+      <w:r>
+        <w:t>clearPhoto</w:t>
+      </w:r>
+      <w:proofErr w:type="spellEnd"/>
+      <w:r>
+        <w:t>(</w:t>
+      </w:r>
+      <w:proofErr w:type="gramEnd"/>
+      <w:r>
+        <w:t>) - Resets captured image state</w:t>
       </w:r>
     </w:p>
     <w:p>
@@ -2226,7 +2721,15 @@
         <w:t>Stream management</w:t>
       </w:r>
       <w:r>
-        <w:t> - Handles MediaStream lifecycle</w:t>
+        <w:t> - Handles </w:t>
+      </w:r>
+      <w:proofErr w:type="spellStart"/>
+      <w:r>
+        <w:t>MediaStream</w:t>
+      </w:r>
+      <w:proofErr w:type="spellEnd"/>
+      <w:r>
+        <w:t xml:space="preserve"> lifecycle</w:t>
       </w:r>
     </w:p>
     <w:p>
@@ -2280,7 +2783,15 @@
         <w:t>Error handling</w:t>
       </w:r>
       <w:r>
-        <w:t> - Graceful permission/device failures</w:t>
+        <w:t xml:space="preserve"> - </w:t>
+      </w:r>
+      <w:proofErr w:type="gramStart"/>
+      <w:r>
+        <w:t>Graceful</w:t>
+      </w:r>
+      <w:proofErr w:type="gramEnd"/>
+      <w:r>
+        <w:t xml:space="preserve"> permission/device failures</w:t>
       </w:r>
     </w:p>
     <w:p>
@@ -2354,26 +2865,47 @@
           <w:b/>
           <w:bCs/>
         </w:rPr>
-        <w:t>7. FileUploadService.ts</w:t>
-      </w:r>
-    </w:p>
-    <w:p>
+        <w:t xml:space="preserve">7. </w:t>
+      </w:r>
+      <w:proofErr w:type="spellStart"/>
       <w:r>
         <w:rPr>
           <w:b/>
           <w:bCs/>
         </w:rPr>
-        <w:t>Purpose:</w:t>
-      </w:r>
-      <w:r>
-        <w:t> Firebase storage integration for uploading files and generating download URLs.</w:t>
-      </w:r>
+        <w:t>FileUploadService.ts</w:t>
+      </w:r>
+      <w:proofErr w:type="spellEnd"/>
+    </w:p>
+    <w:p>
       <w:r>
         <w:rPr>
           <w:b/>
           <w:bCs/>
         </w:rPr>
-        <w:t>Functions:</w:t>
+        <w:t>Purpose:</w:t>
+      </w:r>
+      <w:r>
+        <w:t xml:space="preserve"> Firebase storage integration for uploading files and generating download </w:t>
+      </w:r>
+      <w:proofErr w:type="spellStart"/>
+      <w:r>
+        <w:t>URLs.</w:t>
+      </w:r>
+      <w:r>
+        <w:rPr>
+          <w:b/>
+          <w:bCs/>
+        </w:rPr>
+        <w:t>Functions</w:t>
+      </w:r>
+      <w:proofErr w:type="spellEnd"/>
+      <w:r>
+        <w:rPr>
+          <w:b/>
+          <w:bCs/>
+        </w:rPr>
+        <w:t>:</w:t>
       </w:r>
     </w:p>
     <w:p>
@@ -2383,8 +2915,26 @@
           <w:numId w:val="52"/>
         </w:numPr>
       </w:pPr>
-      <w:r>
-        <w:t>uploadFile(file: File, chatId: string): Promise&lt;string&gt; - Uploads file and returns download URL</w:t>
+      <w:proofErr w:type="spellStart"/>
+      <w:proofErr w:type="gramStart"/>
+      <w:r>
+        <w:t>uploadFile</w:t>
+      </w:r>
+      <w:proofErr w:type="spellEnd"/>
+      <w:r>
+        <w:t>(</w:t>
+      </w:r>
+      <w:proofErr w:type="gramEnd"/>
+      <w:r>
+        <w:t>file: File, </w:t>
+      </w:r>
+      <w:proofErr w:type="spellStart"/>
+      <w:r>
+        <w:t>chatId</w:t>
+      </w:r>
+      <w:proofErr w:type="spellEnd"/>
+      <w:r>
+        <w:t>: string): Promise&lt;string&gt; - Uploads file and returns download URL</w:t>
       </w:r>
     </w:p>
     <w:p>
@@ -2407,7 +2957,6 @@
         <w:rPr>
           <w:rFonts w:ascii="Segoe UI Emoji" w:hAnsi="Segoe UI Emoji" w:cs="Segoe UI Emoji"/>
         </w:rPr>
-        <w:lastRenderedPageBreak/>
         <w:t>✅</w:t>
       </w:r>
       <w:r>
@@ -2527,7 +3076,39 @@
           <w:i/>
           <w:iCs/>
         </w:rPr>
-        <w:t>Perfectly reusable - Just change the folder path from chat_uploads to offer_documents.</w:t>
+        <w:t>Perfectly reusable - Just change the folder path from </w:t>
+      </w:r>
+      <w:proofErr w:type="spellStart"/>
+      <w:r>
+        <w:rPr>
+          <w:i/>
+          <w:iCs/>
+        </w:rPr>
+        <w:t>chat_uploads</w:t>
+      </w:r>
+      <w:proofErr w:type="spellEnd"/>
+      <w:r>
+        <w:rPr>
+          <w:i/>
+          <w:iCs/>
+        </w:rPr>
+        <w:t> to </w:t>
+      </w:r>
+      <w:proofErr w:type="spellStart"/>
+      <w:r>
+        <w:rPr>
+          <w:i/>
+          <w:iCs/>
+        </w:rPr>
+        <w:t>offer_documents</w:t>
+      </w:r>
+      <w:proofErr w:type="spellEnd"/>
+      <w:r>
+        <w:rPr>
+          <w:i/>
+          <w:iCs/>
+        </w:rPr>
+        <w:t>.</w:t>
       </w:r>
     </w:p>
     <w:p>
@@ -2557,8 +3138,17 @@
           <w:b/>
           <w:bCs/>
         </w:rPr>
-        <w:t xml:space="preserve"> Summary for "Upload Offer Document" Feature</w:t>
-      </w:r>
+        <w:t xml:space="preserve"> Summary for "Upload Offer Document</w:t>
+      </w:r>
+      <w:proofErr w:type="gramStart"/>
+      <w:r>
+        <w:rPr>
+          <w:b/>
+          <w:bCs/>
+        </w:rPr>
+        <w:t>" Feature</w:t>
+      </w:r>
+      <w:proofErr w:type="gramEnd"/>
     </w:p>
     <w:p>
       <w:pPr>
@@ -2590,6 +3180,7 @@
           <w:numId w:val="57"/>
         </w:numPr>
       </w:pPr>
+      <w:proofErr w:type="spellStart"/>
       <w:r>
         <w:rPr>
           <w:b/>
@@ -2597,6 +3188,7 @@
         </w:rPr>
         <w:t>FileUploadPreview.tsx</w:t>
       </w:r>
+      <w:proofErr w:type="spellEnd"/>
       <w:r>
         <w:t> </w:t>
       </w:r>
@@ -2617,6 +3209,7 @@
           <w:numId w:val="58"/>
         </w:numPr>
       </w:pPr>
+      <w:proofErr w:type="spellStart"/>
       <w:r>
         <w:rPr>
           <w:b/>
@@ -2624,6 +3217,7 @@
         </w:rPr>
         <w:t>AttachmentMenu.tsx</w:t>
       </w:r>
+      <w:proofErr w:type="spellEnd"/>
       <w:r>
         <w:t> </w:t>
       </w:r>
@@ -2644,6 +3238,7 @@
           <w:numId w:val="59"/>
         </w:numPr>
       </w:pPr>
+      <w:proofErr w:type="spellStart"/>
       <w:r>
         <w:rPr>
           <w:b/>
@@ -2651,6 +3246,7 @@
         </w:rPr>
         <w:t>useCamera.ts</w:t>
       </w:r>
+      <w:proofErr w:type="spellEnd"/>
       <w:r>
         <w:t> </w:t>
       </w:r>
@@ -2671,6 +3267,7 @@
           <w:numId w:val="60"/>
         </w:numPr>
       </w:pPr>
+      <w:proofErr w:type="spellStart"/>
       <w:r>
         <w:rPr>
           <w:b/>
@@ -2678,6 +3275,7 @@
         </w:rPr>
         <w:t>FileUploadService.ts</w:t>
       </w:r>
+      <w:proofErr w:type="spellEnd"/>
       <w:r>
         <w:t> </w:t>
       </w:r>
@@ -2721,6 +3319,7 @@
           <w:numId w:val="61"/>
         </w:numPr>
       </w:pPr>
+      <w:proofErr w:type="spellStart"/>
       <w:r>
         <w:rPr>
           <w:b/>
@@ -2728,6 +3327,7 @@
         </w:rPr>
         <w:t>ChatInput.tsx</w:t>
       </w:r>
+      <w:proofErr w:type="spellEnd"/>
       <w:r>
         <w:t> </w:t>
       </w:r>
@@ -2748,6 +3348,7 @@
           <w:numId w:val="62"/>
         </w:numPr>
       </w:pPr>
+      <w:proofErr w:type="spellStart"/>
       <w:r>
         <w:rPr>
           <w:b/>
@@ -2755,6 +3356,7 @@
         </w:rPr>
         <w:t>CameraCapture.tsx</w:t>
       </w:r>
+      <w:proofErr w:type="spellEnd"/>
       <w:r>
         <w:t> </w:t>
       </w:r>
@@ -2798,6 +3400,7 @@
           <w:numId w:val="63"/>
         </w:numPr>
       </w:pPr>
+      <w:proofErr w:type="spellStart"/>
       <w:r>
         <w:rPr>
           <w:b/>
@@ -2805,6 +3408,7 @@
         </w:rPr>
         <w:t>FileMessage.tsx</w:t>
       </w:r>
+      <w:proofErr w:type="spellEnd"/>
       <w:r>
         <w:t> </w:t>
       </w:r>
@@ -2856,7 +3460,23 @@
         <w:t>Reuse</w:t>
       </w:r>
       <w:r>
-        <w:t> FileUploadPreview, AttachmentMenu, and camera components directly</w:t>
+        <w:t> </w:t>
+      </w:r>
+      <w:proofErr w:type="spellStart"/>
+      <w:r>
+        <w:t>FileUploadPreview</w:t>
+      </w:r>
+      <w:proofErr w:type="spellEnd"/>
+      <w:r>
+        <w:t xml:space="preserve">, </w:t>
+      </w:r>
+      <w:proofErr w:type="spellStart"/>
+      <w:r>
+        <w:t>AttachmentMenu</w:t>
+      </w:r>
+      <w:proofErr w:type="spellEnd"/>
+      <w:r>
+        <w:t>, and camera components directly</w:t>
       </w:r>
     </w:p>
     <w:p>
@@ -2874,7 +3494,33 @@
         <w:t>Modify</w:t>
       </w:r>
       <w:r>
-        <w:t> ChatInput to accept document file types: accept=".pdf,.doc,.docx,image/*"</w:t>
+        <w:t> </w:t>
+      </w:r>
+      <w:proofErr w:type="spellStart"/>
+      <w:r>
+        <w:t>ChatInput</w:t>
+      </w:r>
+      <w:proofErr w:type="spellEnd"/>
+      <w:r>
+        <w:t xml:space="preserve"> to accept document file types: accept=".</w:t>
+      </w:r>
+      <w:proofErr w:type="gramStart"/>
+      <w:r>
+        <w:t>pdf</w:t>
+      </w:r>
+      <w:proofErr w:type="gramEnd"/>
+      <w:r>
+        <w:t>,.doc,.</w:t>
+      </w:r>
+      <w:proofErr w:type="spellStart"/>
+      <w:proofErr w:type="gramStart"/>
+      <w:r>
+        <w:t>docx,image</w:t>
+      </w:r>
+      <w:proofErr w:type="spellEnd"/>
+      <w:proofErr w:type="gramEnd"/>
+      <w:r>
+        <w:t>/*"</w:t>
       </w:r>
     </w:p>
     <w:p>
@@ -2892,7 +3538,23 @@
         <w:t>Extend</w:t>
       </w:r>
       <w:r>
-        <w:t> FileUploadService with offer_documents/ path</w:t>
+        <w:t> </w:t>
+      </w:r>
+      <w:proofErr w:type="spellStart"/>
+      <w:r>
+        <w:t>FileUploadService</w:t>
+      </w:r>
+      <w:proofErr w:type="spellEnd"/>
+      <w:r>
+        <w:t xml:space="preserve"> with </w:t>
+      </w:r>
+      <w:proofErr w:type="spellStart"/>
+      <w:r>
+        <w:t>offer_documents</w:t>
+      </w:r>
+      <w:proofErr w:type="spellEnd"/>
+      <w:r>
+        <w:t>/ path</w:t>
       </w:r>
     </w:p>
     <w:p>
@@ -2940,7 +3602,6 @@
         <w:rPr>
           <w:noProof/>
         </w:rPr>
-        <w:lastRenderedPageBreak/>
         <w:drawing>
           <wp:anchor distT="0" distB="0" distL="114300" distR="114300" simplePos="0" relativeHeight="251658240" behindDoc="1" locked="0" layoutInCell="1" allowOverlap="1" wp14:anchorId="14A66437" wp14:editId="09E9D91A">
             <wp:simplePos x="0" y="0"/>
@@ -2975,7 +3636,7 @@
                     </pic:cNvPicPr>
                   </pic:nvPicPr>
                   <pic:blipFill>
-                    <a:blip r:embed="rId9">
+                    <a:blip r:embed="rId8">
                       <a:extLst>
                         <a:ext uri="{28A0092B-C50C-407E-A947-70E740481C1C}">
                           <a14:useLocalDpi xmlns:a14="http://schemas.microsoft.com/office/drawing/2010/main" val="0"/>
@@ -16737,7 +17398,6 @@
   <w:style w:type="character" w:default="1" w:styleId="DefaultParagraphFont">
     <w:name w:val="Default Paragraph Font"/>
     <w:uiPriority w:val="1"/>
-    <w:semiHidden/>
     <w:unhideWhenUsed/>
   </w:style>
   <w:style w:type="table" w:default="1" w:styleId="TableNormal">

</xml_diff>

<commit_message>
Update hero section: improve subtitle flow, move Mint badge closer to navigation
</commit_message>
<xml_diff>
--- a/test pages.docx
+++ b/test pages.docx
@@ -3,28 +3,18 @@
 <w:document xmlns:wpc="http://schemas.microsoft.com/office/word/2010/wordprocessingCanvas" xmlns:cx="http://schemas.microsoft.com/office/drawing/2014/chartex" xmlns:cx1="http://schemas.microsoft.com/office/drawing/2015/9/8/chartex" xmlns:cx2="http://schemas.microsoft.com/office/drawing/2015/10/21/chartex" xmlns:cx3="http://schemas.microsoft.com/office/drawing/2016/5/9/chartex" xmlns:cx4="http://schemas.microsoft.com/office/drawing/2016/5/10/chartex" xmlns:cx5="http://schemas.microsoft.com/office/drawing/2016/5/11/chartex" xmlns:cx6="http://schemas.microsoft.com/office/drawing/2016/5/12/chartex" xmlns:cx7="http://schemas.microsoft.com/office/drawing/2016/5/13/chartex" xmlns:cx8="http://schemas.microsoft.com/office/drawing/2016/5/14/chartex" xmlns:mc="http://schemas.openxmlformats.org/markup-compatibility/2006" xmlns:aink="http://schemas.microsoft.com/office/drawing/2016/ink" xmlns:am3d="http://schemas.microsoft.com/office/drawing/2017/model3d" xmlns:o="urn:schemas-microsoft-com:office:office" xmlns:oel="http://schemas.microsoft.com/office/2019/extlst" xmlns:r="http://schemas.openxmlformats.org/officeDocument/2006/relationships" xmlns:m="http://schemas.openxmlformats.org/officeDocument/2006/math" xmlns:v="urn:schemas-microsoft-com:vml" xmlns:wp14="http://schemas.microsoft.com/office/word/2010/wordprocessingDrawing" xmlns:wp="http://schemas.openxmlformats.org/drawingml/2006/wordprocessingDrawing" xmlns:w10="urn:schemas-microsoft-com:office:word" xmlns:w="http://schemas.openxmlformats.org/wordprocessingml/2006/main" xmlns:w14="http://schemas.microsoft.com/office/word/2010/wordml" xmlns:w15="http://schemas.microsoft.com/office/word/2012/wordml" xmlns:w16cex="http://schemas.microsoft.com/office/word/2018/wordml/cex" xmlns:w16cid="http://schemas.microsoft.com/office/word/2016/wordml/cid" xmlns:w16="http://schemas.microsoft.com/office/word/2018/wordml" xmlns:w16du="http://schemas.microsoft.com/office/word/2023/wordml/word16du" xmlns:w16sdtdh="http://schemas.microsoft.com/office/word/2020/wordml/sdtdatahash" xmlns:w16sdtfl="http://schemas.microsoft.com/office/word/2024/wordml/sdtformatlock" xmlns:w16se="http://schemas.microsoft.com/office/word/2015/wordml/symex" xmlns:wpg="http://schemas.microsoft.com/office/word/2010/wordprocessingGroup" xmlns:wpi="http://schemas.microsoft.com/office/word/2010/wordprocessingInk" xmlns:wne="http://schemas.microsoft.com/office/word/2006/wordml" xmlns:wps="http://schemas.microsoft.com/office/word/2010/wordprocessingShape" mc:Ignorable="w14 w15 w16se w16cid w16 w16cex w16sdtdh w16sdtfl w16du wp14">
   <w:body>
     <w:p>
-      <w:r>
-        <w:fldChar w:fldCharType="begin"/>
-      </w:r>
-      <w:r>
-        <w:instrText>HYPERLINK "http://localhost:3000/calculator-test/suite-gp"</w:instrText>
-      </w:r>
-      <w:r>
-        <w:fldChar w:fldCharType="separate"/>
-      </w:r>
-      <w:r>
-        <w:rPr>
-          <w:rStyle w:val="Hyperlink"/>
-        </w:rPr>
-        <w:t>http://localhost:3000/calculator-test/suite-gp</w:t>
-      </w:r>
-      <w:r>
-        <w:fldChar w:fldCharType="end"/>
-      </w:r>
+      <w:hyperlink r:id="rId5" w:history="1">
+        <w:r>
+          <w:rPr>
+            <w:rStyle w:val="Hyperlink"/>
+          </w:rPr>
+          <w:t>http://localhost:3000/calculator-test/suite-gp</w:t>
+        </w:r>
+      </w:hyperlink>
     </w:p>
     <w:p/>
     <w:p>
-      <w:hyperlink r:id="rId5" w:history="1">
+      <w:hyperlink r:id="rId6" w:history="1">
         <w:r>
           <w:rPr>
             <w:rStyle w:val="Hyperlink"/>
@@ -39,7 +29,7 @@
       </w:r>
     </w:p>
     <w:p>
-      <w:hyperlink r:id="rId6" w:history="1">
+      <w:hyperlink r:id="rId7" w:history="1">
         <w:r>
           <w:rPr>
             <w:rStyle w:val="Hyperlink"/>
@@ -49,7 +39,7 @@
       </w:hyperlink>
     </w:p>
     <w:p>
-      <w:hyperlink r:id="rId7" w:history="1">
+      <w:hyperlink r:id="rId8" w:history="1">
         <w:r>
           <w:rPr>
             <w:rStyle w:val="Hyperlink"/>
@@ -58,7 +48,11 @@
         </w:r>
       </w:hyperlink>
     </w:p>
-    <w:p/>
+    <w:p>
+      <w:r>
+        <w:t>http://localhost:3000/demo/loading-animation</w:t>
+      </w:r>
+    </w:p>
     <w:p>
       <w:r>
         <w:t xml:space="preserve">X Api key </w:t>
@@ -233,15 +227,7 @@
         </w:numPr>
       </w:pPr>
       <w:r>
-        <w:t>"</w:t>
-      </w:r>
-      <w:proofErr w:type="gramStart"/>
-      <w:r>
-        <w:t>knowledge</w:t>
-      </w:r>
-      <w:proofErr w:type="gramEnd"/>
-      <w:r>
-        <w:t> hub" → Knowledge Hub</w:t>
+        <w:t>"knowledge hub" → Knowledge Hub</w:t>
       </w:r>
     </w:p>
     <w:p>
@@ -252,15 +238,7 @@
         </w:numPr>
       </w:pPr>
       <w:r>
-        <w:t>"</w:t>
-      </w:r>
-      <w:proofErr w:type="gramStart"/>
-      <w:r>
-        <w:t>federal</w:t>
-      </w:r>
-      <w:proofErr w:type="gramEnd"/>
-      <w:r>
-        <w:t> law" → Federal Laws page</w:t>
+        <w:t>"federal law" → Federal Laws page</w:t>
       </w:r>
     </w:p>
     <w:p>
@@ -271,15 +249,7 @@
         </w:numPr>
       </w:pPr>
       <w:r>
-        <w:t>"</w:t>
-      </w:r>
-      <w:proofErr w:type="gramStart"/>
-      <w:r>
-        <w:t>laws</w:t>
-      </w:r>
-      <w:proofErr w:type="gramEnd"/>
-      <w:r>
-        <w:t> by state" → State-specific laws</w:t>
+        <w:t>"laws by state" → State-specific laws</w:t>
       </w:r>
     </w:p>
     <w:p>
@@ -290,15 +260,7 @@
         </w:numPr>
       </w:pPr>
       <w:r>
-        <w:t>"</w:t>
-      </w:r>
-      <w:proofErr w:type="gramStart"/>
-      <w:r>
-        <w:t>insurance</w:t>
-      </w:r>
-      <w:proofErr w:type="gramEnd"/>
-      <w:r>
-        <w:t xml:space="preserve"> companies" → Company directory</w:t>
+        <w:t>"insurance companies" → Company directory</w:t>
       </w:r>
     </w:p>
     <w:p>
@@ -320,15 +282,7 @@
         </w:numPr>
       </w:pPr>
       <w:r>
-        <w:t>"</w:t>
-      </w:r>
-      <w:proofErr w:type="gramStart"/>
-      <w:r>
-        <w:t>federal</w:t>
-      </w:r>
-      <w:proofErr w:type="gramEnd"/>
-      <w:r>
-        <w:t> law" → Federal Laws page</w:t>
+        <w:t>"federal law" → Federal Laws page</w:t>
       </w:r>
     </w:p>
     <w:p>
@@ -339,15 +293,7 @@
         </w:numPr>
       </w:pPr>
       <w:r>
-        <w:t>"</w:t>
-      </w:r>
-      <w:proofErr w:type="gramStart"/>
-      <w:r>
-        <w:t>laws</w:t>
-      </w:r>
-      <w:proofErr w:type="gramEnd"/>
-      <w:r>
-        <w:t> by state" → State-specific laws</w:t>
+        <w:t>"laws by state" → State-specific laws</w:t>
       </w:r>
     </w:p>
     <w:p>
@@ -358,15 +304,7 @@
         </w:numPr>
       </w:pPr>
       <w:r>
-        <w:t>"</w:t>
-      </w:r>
-      <w:proofErr w:type="gramStart"/>
-      <w:r>
-        <w:t>insurance</w:t>
-      </w:r>
-      <w:proofErr w:type="gramEnd"/>
-      <w:r>
-        <w:t xml:space="preserve"> companies" → Company directory</w:t>
+        <w:t>"insurance companies" → Company directory</w:t>
       </w:r>
     </w:p>
     <w:p>
@@ -385,13 +323,8 @@
     <w:p/>
     <w:p>
       <w:r>
-        <w:t xml:space="preserve"># Step 1: Check </w:t>
-      </w:r>
-      <w:proofErr w:type="gramStart"/>
-      <w:r>
-        <w:t>current status</w:t>
-      </w:r>
-      <w:proofErr w:type="gramEnd"/>
+        <w:t># Step 1: Check current status</w:t>
+      </w:r>
     </w:p>
     <w:p>
       <w:r>
@@ -406,13 +339,8 @@
     </w:p>
     <w:p>
       <w:r>
-        <w:t xml:space="preserve">git </w:t>
-      </w:r>
-      <w:proofErr w:type="gramStart"/>
-      <w:r>
-        <w:t>add .</w:t>
-      </w:r>
-      <w:proofErr w:type="gramEnd"/>
+        <w:t>git add .</w:t>
+      </w:r>
     </w:p>
     <w:p/>
     <w:p>
@@ -450,13 +378,8 @@
     </w:p>
     <w:p>
       <w:r>
-        <w:t xml:space="preserve">- Add proper lump sum calculation support to </w:t>
-      </w:r>
-      <w:proofErr w:type="spellStart"/>
-      <w:r>
-        <w:t>CalculationService</w:t>
-      </w:r>
-      <w:proofErr w:type="spellEnd"/>
+        <w:t>- Add proper lump sum calculation support to CalculationService</w:t>
+      </w:r>
     </w:p>
     <w:p>
       <w:r>
@@ -477,13 +400,8 @@
     </w:p>
     <w:p>
       <w:r>
-        <w:t xml:space="preserve">git </w:t>
-      </w:r>
-      <w:proofErr w:type="gramStart"/>
-      <w:r>
-        <w:t>remote -v</w:t>
-      </w:r>
-      <w:proofErr w:type="gramEnd"/>
+        <w:t>git remote -v</w:t>
+      </w:r>
     </w:p>
     <w:p/>
     <w:p>
@@ -552,15 +470,7 @@
     </w:p>
     <w:p>
       <w:r>
-        <w:t xml:space="preserve">This means that to complete this task, we </w:t>
-      </w:r>
-      <w:proofErr w:type="gramStart"/>
-      <w:r>
-        <w:t>actually need</w:t>
-      </w:r>
-      <w:proofErr w:type="gramEnd"/>
-      <w:r>
-        <w:t xml:space="preserve"> </w:t>
+        <w:t xml:space="preserve">This means that to complete this task, we actually need </w:t>
       </w:r>
       <w:r>
         <w:rPr>
@@ -703,15 +613,7 @@
     </w:p>
     <w:p>
       <w:r>
-        <w:t xml:space="preserve">"Great, I can help you compare your offer. First, I need the details of the offer you </w:t>
-      </w:r>
-      <w:proofErr w:type="gramStart"/>
-      <w:r>
-        <w:t>already</w:t>
-      </w:r>
-      <w:proofErr w:type="gramEnd"/>
-      <w:r>
-        <w:t xml:space="preserve"> received from another company. How would you like to provide them?"</w:t>
+        <w:t>"Great, I can help you compare your offer. First, I need the details of the offer you already received from another company. How would you like to provide them?"</w:t>
       </w:r>
     </w:p>
     <w:p>
@@ -913,57 +815,26 @@
           <w:b/>
           <w:bCs/>
         </w:rPr>
-        <w:t xml:space="preserve">1. </w:t>
-      </w:r>
-      <w:proofErr w:type="spellStart"/>
+        <w:t>1. FileUploadPreview.tsx</w:t>
+      </w:r>
+    </w:p>
+    <w:p>
       <w:r>
         <w:rPr>
           <w:b/>
           <w:bCs/>
         </w:rPr>
-        <w:t>FileUploadPreview.tsx</w:t>
-      </w:r>
-      <w:proofErr w:type="spellEnd"/>
-    </w:p>
-    <w:p>
+        <w:t>Purpose:</w:t>
+      </w:r>
+      <w:r>
+        <w:t> Renders a horizontal preview bar showing thumbnails of selected files before upload with individual remove buttons and a send confirmation button.</w:t>
+      </w:r>
       <w:r>
         <w:rPr>
           <w:b/>
           <w:bCs/>
         </w:rPr>
-        <w:t>Purpose:</w:t>
-      </w:r>
-      <w:r>
-        <w:t xml:space="preserve"> Renders a horizontal preview bar showing thumbnails of selected files before </w:t>
-      </w:r>
-      <w:proofErr w:type="gramStart"/>
-      <w:r>
-        <w:t>upload</w:t>
-      </w:r>
-      <w:proofErr w:type="gramEnd"/>
-      <w:r>
-        <w:t xml:space="preserve"> with individual remove buttons and a send confirmation </w:t>
-      </w:r>
-      <w:proofErr w:type="spellStart"/>
-      <w:proofErr w:type="gramStart"/>
-      <w:r>
-        <w:t>button.</w:t>
-      </w:r>
-      <w:r>
-        <w:rPr>
-          <w:b/>
-          <w:bCs/>
-        </w:rPr>
-        <w:t>Props</w:t>
-      </w:r>
-      <w:proofErr w:type="spellEnd"/>
-      <w:proofErr w:type="gramEnd"/>
-      <w:r>
-        <w:rPr>
-          <w:b/>
-          <w:bCs/>
-        </w:rPr>
-        <w:t>:</w:t>
+        <w:t>Props:</w:t>
       </w:r>
     </w:p>
     <w:p>
@@ -974,15 +845,7 @@
         </w:numPr>
       </w:pPr>
       <w:r>
-        <w:t xml:space="preserve">files: </w:t>
-      </w:r>
-      <w:proofErr w:type="gramStart"/>
-      <w:r>
-        <w:t>File[</w:t>
-      </w:r>
-      <w:proofErr w:type="gramEnd"/>
-      <w:r>
-        <w:t>] - Array of File objects to display previews for</w:t>
+        <w:t>files: File[] - Array of File objects to display previews for</w:t>
       </w:r>
     </w:p>
     <w:p>
@@ -992,21 +855,8 @@
           <w:numId w:val="4"/>
         </w:numPr>
       </w:pPr>
-      <w:proofErr w:type="spellStart"/>
-      <w:r>
-        <w:t>onRemove</w:t>
-      </w:r>
-      <w:proofErr w:type="spellEnd"/>
-      <w:r>
-        <w:t>: (</w:t>
-      </w:r>
-      <w:proofErr w:type="spellStart"/>
-      <w:r>
-        <w:t>fileToRemove</w:t>
-      </w:r>
-      <w:proofErr w:type="spellEnd"/>
-      <w:r>
-        <w:t>: File) =&gt; void - Callback when user removes a specific file</w:t>
+      <w:r>
+        <w:t>onRemove: (fileToRemove: File) =&gt; void - Callback when user removes a specific file</w:t>
       </w:r>
     </w:p>
     <w:p>
@@ -1016,13 +866,8 @@
           <w:numId w:val="5"/>
         </w:numPr>
       </w:pPr>
-      <w:proofErr w:type="spellStart"/>
-      <w:r>
-        <w:t>onConfirm</w:t>
-      </w:r>
-      <w:proofErr w:type="spellEnd"/>
-      <w:r>
-        <w:t>: () =&gt; void - Callback when user confirms sending all files</w:t>
+      <w:r>
+        <w:t>onConfirm: () =&gt; void - Callback when user confirms sending all files</w:t>
       </w:r>
     </w:p>
     <w:p>
@@ -1058,15 +903,7 @@
         <w:t>Auto-generates image thumbnails</w:t>
       </w:r>
       <w:r>
-        <w:t> using </w:t>
-      </w:r>
-      <w:proofErr w:type="spellStart"/>
-      <w:r>
-        <w:t>URL.createObjectURL</w:t>
-      </w:r>
-      <w:proofErr w:type="spellEnd"/>
-      <w:r>
-        <w:t>()</w:t>
+        <w:t> using URL.createObjectURL()</w:t>
       </w:r>
     </w:p>
     <w:p>
@@ -1226,23 +1063,7 @@
           <w:i/>
           <w:iCs/>
         </w:rPr>
-        <w:t xml:space="preserve">Highly reusable - </w:t>
-      </w:r>
-      <w:proofErr w:type="gramStart"/>
-      <w:r>
-        <w:rPr>
-          <w:i/>
-          <w:iCs/>
-        </w:rPr>
-        <w:t>Clean</w:t>
-      </w:r>
-      <w:proofErr w:type="gramEnd"/>
-      <w:r>
-        <w:rPr>
-          <w:i/>
-          <w:iCs/>
-        </w:rPr>
-        <w:t xml:space="preserve"> props interface, handles File objects directly, perfect for document upload preview scenarios.</w:t>
+        <w:t>Highly reusable - Clean props interface, handles File objects directly, perfect for document upload preview scenarios.</w:t>
       </w:r>
     </w:p>
     <w:p>
@@ -1264,49 +1085,26 @@
           <w:b/>
           <w:bCs/>
         </w:rPr>
-        <w:t xml:space="preserve">2. </w:t>
-      </w:r>
-      <w:proofErr w:type="spellStart"/>
+        <w:t>2. FileMessage.tsx</w:t>
+      </w:r>
+    </w:p>
+    <w:p>
       <w:r>
         <w:rPr>
           <w:b/>
           <w:bCs/>
         </w:rPr>
-        <w:t>FileMessage.tsx</w:t>
-      </w:r>
-      <w:proofErr w:type="spellEnd"/>
-    </w:p>
-    <w:p>
+        <w:t>Purpose:</w:t>
+      </w:r>
+      <w:r>
+        <w:t> Displays uploaded files as clickable download links within chat message bubbles.</w:t>
+      </w:r>
       <w:r>
         <w:rPr>
           <w:b/>
           <w:bCs/>
         </w:rPr>
-        <w:t>Purpose:</w:t>
-      </w:r>
-      <w:r>
-        <w:t> Displays uploaded files as clickable download links within chat message </w:t>
-      </w:r>
-      <w:proofErr w:type="spellStart"/>
-      <w:proofErr w:type="gramStart"/>
-      <w:r>
-        <w:t>bubbles.</w:t>
-      </w:r>
-      <w:r>
-        <w:rPr>
-          <w:b/>
-          <w:bCs/>
-        </w:rPr>
-        <w:t>Props</w:t>
-      </w:r>
-      <w:proofErr w:type="spellEnd"/>
-      <w:proofErr w:type="gramEnd"/>
-      <w:r>
-        <w:rPr>
-          <w:b/>
-          <w:bCs/>
-        </w:rPr>
-        <w:t>:</w:t>
+        <w:t>Props:</w:t>
       </w:r>
     </w:p>
     <w:p>
@@ -1316,21 +1114,8 @@
           <w:numId w:val="12"/>
         </w:numPr>
       </w:pPr>
-      <w:proofErr w:type="gramStart"/>
-      <w:r>
-        <w:t>message: Message -</w:t>
-      </w:r>
-      <w:proofErr w:type="gramEnd"/>
-      <w:r>
-        <w:t xml:space="preserve"> Message object containing </w:t>
-      </w:r>
-      <w:proofErr w:type="spellStart"/>
-      <w:r>
-        <w:t>fileUrl</w:t>
-      </w:r>
-      <w:proofErr w:type="spellEnd"/>
-      <w:r>
-        <w:t> and content (filename)</w:t>
+      <w:r>
+        <w:t>message: Message - Message object containing fileUrl and content (filename)</w:t>
       </w:r>
     </w:p>
     <w:p>
@@ -1430,31 +1215,7 @@
         <w:t>Security</w:t>
       </w:r>
       <w:r>
-        <w:t> - Uses target="_blank" and </w:t>
-      </w:r>
-      <w:proofErr w:type="spellStart"/>
-      <w:r>
-        <w:t>rel</w:t>
-      </w:r>
-      <w:proofErr w:type="spellEnd"/>
-      <w:r>
-        <w:t>="</w:t>
-      </w:r>
-      <w:proofErr w:type="spellStart"/>
-      <w:r>
-        <w:t>noopener</w:t>
-      </w:r>
-      <w:proofErr w:type="spellEnd"/>
-      <w:r>
-        <w:t xml:space="preserve"> </w:t>
-      </w:r>
-      <w:proofErr w:type="spellStart"/>
-      <w:r>
-        <w:t>noreferrer</w:t>
-      </w:r>
-      <w:proofErr w:type="spellEnd"/>
-      <w:r>
-        <w:t>"</w:t>
+        <w:t> - Uses target="_blank" and rel="noopener noreferrer"</w:t>
       </w:r>
     </w:p>
     <w:p>
@@ -1481,15 +1242,7 @@
         <w:t>Graceful handling</w:t>
       </w:r>
       <w:r>
-        <w:t xml:space="preserve"> - Returns null if no </w:t>
-      </w:r>
-      <w:proofErr w:type="spellStart"/>
-      <w:r>
-        <w:t>fileUrl</w:t>
-      </w:r>
-      <w:proofErr w:type="spellEnd"/>
-      <w:r>
-        <w:t xml:space="preserve"> exists</w:t>
+        <w:t> - Returns null if no fileUrl exists</w:t>
       </w:r>
     </w:p>
     <w:p>
@@ -1536,49 +1289,26 @@
           <w:b/>
           <w:bCs/>
         </w:rPr>
-        <w:t xml:space="preserve">3. </w:t>
-      </w:r>
-      <w:proofErr w:type="spellStart"/>
+        <w:t>3. ChatInput.tsx</w:t>
+      </w:r>
+    </w:p>
+    <w:p>
       <w:r>
         <w:rPr>
           <w:b/>
           <w:bCs/>
         </w:rPr>
-        <w:t>ChatInput.tsx</w:t>
-      </w:r>
-      <w:proofErr w:type="spellEnd"/>
-    </w:p>
-    <w:p>
+        <w:t>Purpose:</w:t>
+      </w:r>
+      <w:r>
+        <w:t> Primary chat input component with integrated file selection capabilities and mobile/desktop responsive attachment handling.</w:t>
+      </w:r>
       <w:r>
         <w:rPr>
           <w:b/>
           <w:bCs/>
         </w:rPr>
-        <w:t>Purpose:</w:t>
-      </w:r>
-      <w:r>
-        <w:t> Primary chat input component with integrated file selection capabilities and mobile/desktop responsive attachment </w:t>
-      </w:r>
-      <w:proofErr w:type="spellStart"/>
-      <w:proofErr w:type="gramStart"/>
-      <w:r>
-        <w:t>handling.</w:t>
-      </w:r>
-      <w:r>
-        <w:rPr>
-          <w:b/>
-          <w:bCs/>
-        </w:rPr>
-        <w:t>Props</w:t>
-      </w:r>
-      <w:proofErr w:type="spellEnd"/>
-      <w:proofErr w:type="gramEnd"/>
-      <w:r>
-        <w:rPr>
-          <w:b/>
-          <w:bCs/>
-        </w:rPr>
-        <w:t>:</w:t>
+        <w:t>Props:</w:t>
       </w:r>
     </w:p>
     <w:p>
@@ -1588,21 +1318,8 @@
           <w:numId w:val="17"/>
         </w:numPr>
       </w:pPr>
-      <w:proofErr w:type="spellStart"/>
-      <w:r>
-        <w:t>onFileSelect</w:t>
-      </w:r>
-      <w:proofErr w:type="spellEnd"/>
-      <w:r>
-        <w:t xml:space="preserve">: (files: </w:t>
-      </w:r>
-      <w:proofErr w:type="spellStart"/>
-      <w:r>
-        <w:t>FileList</w:t>
-      </w:r>
-      <w:proofErr w:type="spellEnd"/>
-      <w:r>
-        <w:t>) =&gt; void - Callback for selected files</w:t>
+      <w:r>
+        <w:t>onFileSelect: (files: FileList) =&gt; void - Callback for selected files</w:t>
       </w:r>
     </w:p>
     <w:p>
@@ -1612,13 +1329,8 @@
           <w:numId w:val="18"/>
         </w:numPr>
       </w:pPr>
-      <w:proofErr w:type="spellStart"/>
-      <w:r>
-        <w:t>onCameraClick</w:t>
-      </w:r>
-      <w:proofErr w:type="spellEnd"/>
-      <w:r>
-        <w:t>: () =&gt; void - Camera activation callback</w:t>
+      <w:r>
+        <w:t>onCameraClick: () =&gt; void - Camera activation callback</w:t>
       </w:r>
     </w:p>
     <w:p>
@@ -1628,13 +1340,8 @@
           <w:numId w:val="19"/>
         </w:numPr>
       </w:pPr>
-      <w:proofErr w:type="spellStart"/>
-      <w:r>
-        <w:t>onOpenMenu</w:t>
-      </w:r>
-      <w:proofErr w:type="spellEnd"/>
-      <w:r>
-        <w:t>: () =&gt; void - Mobile attachment menu callback</w:t>
+      <w:r>
+        <w:t>onOpenMenu: () =&gt; void - Mobile attachment menu callback</w:t>
       </w:r>
     </w:p>
     <w:p>
@@ -1644,21 +1351,8 @@
           <w:numId w:val="20"/>
         </w:numPr>
       </w:pPr>
-      <w:proofErr w:type="spellStart"/>
-      <w:r>
-        <w:t>isMobile</w:t>
-      </w:r>
-      <w:proofErr w:type="spellEnd"/>
-      <w:r>
-        <w:t xml:space="preserve">: </w:t>
-      </w:r>
-      <w:proofErr w:type="spellStart"/>
-      <w:r>
-        <w:t>boolean</w:t>
-      </w:r>
-      <w:proofErr w:type="spellEnd"/>
-      <w:r>
-        <w:t> - Platform detection for UI adaptation</w:t>
+      <w:r>
+        <w:t>isMobile: boolean - Platform detection for UI adaptation</w:t>
       </w:r>
     </w:p>
     <w:p>
@@ -1668,29 +1362,8 @@
           <w:numId w:val="21"/>
         </w:numPr>
       </w:pPr>
-      <w:proofErr w:type="gramStart"/>
-      <w:r>
-        <w:t>Plus</w:t>
-      </w:r>
-      <w:proofErr w:type="gramEnd"/>
-      <w:r>
-        <w:t> standard input props (</w:t>
-      </w:r>
-      <w:proofErr w:type="spellStart"/>
-      <w:r>
-        <w:t>onSendMessage</w:t>
-      </w:r>
-      <w:proofErr w:type="spellEnd"/>
-      <w:r>
-        <w:t>, </w:t>
-      </w:r>
-      <w:proofErr w:type="spellStart"/>
-      <w:r>
-        <w:t>isLoading</w:t>
-      </w:r>
-      <w:proofErr w:type="spellEnd"/>
-      <w:r>
-        <w:t>, etc.)</w:t>
+      <w:r>
+        <w:t>Plus standard input props (onSendMessage, isLoading, etc.)</w:t>
       </w:r>
     </w:p>
     <w:p>
@@ -1780,15 +1453,7 @@
         <w:t>File type validation</w:t>
       </w:r>
       <w:r>
-        <w:t> - Accepts only image/</w:t>
-      </w:r>
-      <w:proofErr w:type="spellStart"/>
-      <w:r>
-        <w:t>png</w:t>
-      </w:r>
-      <w:proofErr w:type="spellEnd"/>
-      <w:r>
-        <w:t>, image/jpeg</w:t>
+        <w:t> - Accepts only image/png, image/jpeg</w:t>
       </w:r>
     </w:p>
     <w:p>
@@ -1815,15 +1480,7 @@
         <w:t>Multiple file support</w:t>
       </w:r>
       <w:r>
-        <w:t> - multiple </w:t>
-      </w:r>
-      <w:proofErr w:type="gramStart"/>
-      <w:r>
-        <w:t>attribute</w:t>
-      </w:r>
-      <w:proofErr w:type="gramEnd"/>
-      <w:r>
-        <w:t xml:space="preserve"> enabled</w:t>
+        <w:t> - multiple attribute enabled</w:t>
       </w:r>
     </w:p>
     <w:p>
@@ -1925,6 +1582,7 @@
           <w:b/>
           <w:bCs/>
         </w:rPr>
+        <w:lastRenderedPageBreak/>
         <w:t>📱</w:t>
       </w:r>
       <w:r>
@@ -1947,49 +1605,26 @@
           <w:b/>
           <w:bCs/>
         </w:rPr>
-        <w:t xml:space="preserve">4. </w:t>
-      </w:r>
-      <w:proofErr w:type="spellStart"/>
+        <w:t>4. AttachmentMenu.tsx</w:t>
+      </w:r>
+    </w:p>
+    <w:p>
       <w:r>
         <w:rPr>
           <w:b/>
           <w:bCs/>
         </w:rPr>
-        <w:t>AttachmentMenu.tsx</w:t>
-      </w:r>
-      <w:proofErr w:type="spellEnd"/>
-    </w:p>
-    <w:p>
+        <w:t>Purpose:</w:t>
+      </w:r>
+      <w:r>
+        <w:t> Mobile-optimized bottom sheet menu providing "Take Photo" and "Choose from Library" options for file selection.</w:t>
+      </w:r>
       <w:r>
         <w:rPr>
           <w:b/>
           <w:bCs/>
         </w:rPr>
-        <w:t>Purpose:</w:t>
-      </w:r>
-      <w:r>
-        <w:t xml:space="preserve"> Mobile-optimized bottom sheet menu providing "Take Photo" and "Choose from Library" options for file </w:t>
-      </w:r>
-      <w:proofErr w:type="spellStart"/>
-      <w:proofErr w:type="gramStart"/>
-      <w:r>
-        <w:t>selection.</w:t>
-      </w:r>
-      <w:r>
-        <w:rPr>
-          <w:b/>
-          <w:bCs/>
-        </w:rPr>
-        <w:t>Props</w:t>
-      </w:r>
-      <w:proofErr w:type="spellEnd"/>
-      <w:proofErr w:type="gramEnd"/>
-      <w:r>
-        <w:rPr>
-          <w:b/>
-          <w:bCs/>
-        </w:rPr>
-        <w:t>:</w:t>
+        <w:t>Props:</w:t>
       </w:r>
     </w:p>
     <w:p>
@@ -1999,13 +1634,8 @@
           <w:numId w:val="28"/>
         </w:numPr>
       </w:pPr>
-      <w:proofErr w:type="spellStart"/>
-      <w:r>
-        <w:t>onTakePhoto</w:t>
-      </w:r>
-      <w:proofErr w:type="spellEnd"/>
-      <w:r>
-        <w:t>: () =&gt; void - Camera activation callback</w:t>
+      <w:r>
+        <w:t>onTakePhoto: () =&gt; void - Camera activation callback</w:t>
       </w:r>
     </w:p>
     <w:p>
@@ -2015,13 +1645,8 @@
           <w:numId w:val="29"/>
         </w:numPr>
       </w:pPr>
-      <w:proofErr w:type="spellStart"/>
-      <w:r>
-        <w:t>onChooseFromLibrary</w:t>
-      </w:r>
-      <w:proofErr w:type="spellEnd"/>
-      <w:r>
-        <w:t>: () =&gt; void - File picker activation callback</w:t>
+      <w:r>
+        <w:t>onChooseFromLibrary: () =&gt; void - File picker activation callback</w:t>
       </w:r>
     </w:p>
     <w:p>
@@ -2031,13 +1656,8 @@
           <w:numId w:val="30"/>
         </w:numPr>
       </w:pPr>
-      <w:proofErr w:type="spellStart"/>
-      <w:r>
-        <w:t>onClose</w:t>
-      </w:r>
-      <w:proofErr w:type="spellEnd"/>
-      <w:r>
-        <w:t>: () =&gt; void - Menu dismissal callback</w:t>
+      <w:r>
+        <w:t>onClose: () =&gt; void - Menu dismissal callback</w:t>
       </w:r>
     </w:p>
     <w:p>
@@ -2100,15 +1720,7 @@
         <w:t>Touch-friendly buttons</w:t>
       </w:r>
       <w:r>
-        <w:t xml:space="preserve"> - </w:t>
-      </w:r>
-      <w:proofErr w:type="gramStart"/>
-      <w:r>
-        <w:t>Large</w:t>
-      </w:r>
-      <w:proofErr w:type="gramEnd"/>
-      <w:r>
-        <w:t> tap targets with emojis</w:t>
+        <w:t> - Large tap targets with emojis</w:t>
       </w:r>
     </w:p>
     <w:p>
@@ -2236,49 +1848,26 @@
           <w:b/>
           <w:bCs/>
         </w:rPr>
-        <w:t xml:space="preserve">5. </w:t>
-      </w:r>
-      <w:proofErr w:type="spellStart"/>
+        <w:t>5. CameraCapture.tsx</w:t>
+      </w:r>
+    </w:p>
+    <w:p>
       <w:r>
         <w:rPr>
           <w:b/>
           <w:bCs/>
         </w:rPr>
-        <w:t>CameraCapture.tsx</w:t>
-      </w:r>
-      <w:proofErr w:type="spellEnd"/>
-    </w:p>
-    <w:p>
+        <w:t>Purpose:</w:t>
+      </w:r>
+      <w:r>
+        <w:t> Full-screen camera interface with photo capture, preview, and retake functionality.</w:t>
+      </w:r>
       <w:r>
         <w:rPr>
           <w:b/>
           <w:bCs/>
         </w:rPr>
-        <w:t>Purpose:</w:t>
-      </w:r>
-      <w:r>
-        <w:t xml:space="preserve"> Full-screen camera interface with photo capture, preview, and retake </w:t>
-      </w:r>
-      <w:proofErr w:type="spellStart"/>
-      <w:proofErr w:type="gramStart"/>
-      <w:r>
-        <w:t>functionality.</w:t>
-      </w:r>
-      <w:r>
-        <w:rPr>
-          <w:b/>
-          <w:bCs/>
-        </w:rPr>
-        <w:t>Props</w:t>
-      </w:r>
-      <w:proofErr w:type="spellEnd"/>
-      <w:proofErr w:type="gramEnd"/>
-      <w:r>
-        <w:rPr>
-          <w:b/>
-          <w:bCs/>
-        </w:rPr>
-        <w:t>:</w:t>
+        <w:t>Props:</w:t>
       </w:r>
     </w:p>
     <w:p>
@@ -2288,13 +1877,8 @@
           <w:numId w:val="36"/>
         </w:numPr>
       </w:pPr>
-      <w:proofErr w:type="spellStart"/>
-      <w:r>
-        <w:t>onClose</w:t>
-      </w:r>
-      <w:proofErr w:type="spellEnd"/>
-      <w:r>
-        <w:t>: () =&gt; void - Exit camera interface callback</w:t>
+      <w:r>
+        <w:t>onClose: () =&gt; void - Exit camera interface callback</w:t>
       </w:r>
     </w:p>
     <w:p>
@@ -2304,21 +1888,8 @@
           <w:numId w:val="37"/>
         </w:numPr>
       </w:pPr>
-      <w:proofErr w:type="spellStart"/>
-      <w:r>
-        <w:t>onPhotoTaken</w:t>
-      </w:r>
-      <w:proofErr w:type="spellEnd"/>
-      <w:r>
-        <w:t>: (</w:t>
-      </w:r>
-      <w:proofErr w:type="spellStart"/>
-      <w:r>
-        <w:t>photoFile</w:t>
-      </w:r>
-      <w:proofErr w:type="spellEnd"/>
-      <w:r>
-        <w:t>: File) =&gt; void - Returns captured photo as File object</w:t>
+      <w:r>
+        <w:t>onPhotoTaken: (photoFile: File) =&gt; void - Returns captured photo as File object</w:t>
       </w:r>
     </w:p>
     <w:p>
@@ -2449,6 +2020,7 @@
         <w:rPr>
           <w:rFonts w:ascii="Segoe UI Emoji" w:hAnsi="Segoe UI Emoji" w:cs="Segoe UI Emoji"/>
         </w:rPr>
+        <w:lastRenderedPageBreak/>
         <w:t>✅</w:t>
       </w:r>
       <w:r>
@@ -2559,49 +2131,26 @@
           <w:b/>
           <w:bCs/>
         </w:rPr>
-        <w:t xml:space="preserve">6. </w:t>
-      </w:r>
-      <w:proofErr w:type="spellStart"/>
+        <w:t>6. useCamera.ts</w:t>
+      </w:r>
+    </w:p>
+    <w:p>
       <w:r>
         <w:rPr>
           <w:b/>
           <w:bCs/>
         </w:rPr>
-        <w:t>useCamera.ts</w:t>
-      </w:r>
-      <w:proofErr w:type="spellEnd"/>
-    </w:p>
-    <w:p>
+        <w:t>Purpose:</w:t>
+      </w:r>
+      <w:r>
+        <w:t> Custom hook managing camera stream, photo capture, and canvas operations with proper resource cleanup.</w:t>
+      </w:r>
       <w:r>
         <w:rPr>
           <w:b/>
           <w:bCs/>
         </w:rPr>
-        <w:t>Purpose:</w:t>
-      </w:r>
-      <w:r>
-        <w:t> Custom hook managing camera stream, photo capture, and canvas operations with proper resource </w:t>
-      </w:r>
-      <w:proofErr w:type="spellStart"/>
-      <w:proofErr w:type="gramStart"/>
-      <w:r>
-        <w:t>cleanup.</w:t>
-      </w:r>
-      <w:r>
-        <w:rPr>
-          <w:b/>
-          <w:bCs/>
-        </w:rPr>
-        <w:t>Key</w:t>
-      </w:r>
-      <w:proofErr w:type="spellEnd"/>
-      <w:proofErr w:type="gramEnd"/>
-      <w:r>
-        <w:rPr>
-          <w:b/>
-          <w:bCs/>
-        </w:rPr>
-        <w:t> Functions:</w:t>
+        <w:t>Key Functions:</w:t>
       </w:r>
     </w:p>
     <w:p>
@@ -2611,18 +2160,8 @@
           <w:numId w:val="44"/>
         </w:numPr>
       </w:pPr>
-      <w:proofErr w:type="spellStart"/>
-      <w:proofErr w:type="gramStart"/>
-      <w:r>
-        <w:t>startCamera</w:t>
-      </w:r>
-      <w:proofErr w:type="spellEnd"/>
-      <w:r>
-        <w:t>(</w:t>
-      </w:r>
-      <w:proofErr w:type="gramEnd"/>
-      <w:r>
-        <w:t>) - Initializes camera stream</w:t>
+      <w:r>
+        <w:t>startCamera() - Initializes camera stream</w:t>
       </w:r>
     </w:p>
     <w:p>
@@ -2632,18 +2171,8 @@
           <w:numId w:val="45"/>
         </w:numPr>
       </w:pPr>
-      <w:proofErr w:type="spellStart"/>
-      <w:proofErr w:type="gramStart"/>
-      <w:r>
-        <w:t>stopCamera</w:t>
-      </w:r>
-      <w:proofErr w:type="spellEnd"/>
-      <w:r>
-        <w:t>(</w:t>
-      </w:r>
-      <w:proofErr w:type="gramEnd"/>
-      <w:r>
-        <w:t>) - Cleans up camera resources</w:t>
+      <w:r>
+        <w:t>stopCamera() - Cleans up camera resources</w:t>
       </w:r>
     </w:p>
     <w:p>
@@ -2653,18 +2182,8 @@
           <w:numId w:val="46"/>
         </w:numPr>
       </w:pPr>
-      <w:proofErr w:type="spellStart"/>
-      <w:proofErr w:type="gramStart"/>
-      <w:r>
-        <w:t>takePhoto</w:t>
-      </w:r>
-      <w:proofErr w:type="spellEnd"/>
-      <w:r>
-        <w:t>(</w:t>
-      </w:r>
-      <w:proofErr w:type="gramEnd"/>
-      <w:r>
-        <w:t>) - Captures current video frame to canvas</w:t>
+      <w:r>
+        <w:t>takePhoto() - Captures current video frame to canvas</w:t>
       </w:r>
     </w:p>
     <w:p>
@@ -2674,18 +2193,8 @@
           <w:numId w:val="47"/>
         </w:numPr>
       </w:pPr>
-      <w:proofErr w:type="spellStart"/>
-      <w:proofErr w:type="gramStart"/>
-      <w:r>
-        <w:t>clearPhoto</w:t>
-      </w:r>
-      <w:proofErr w:type="spellEnd"/>
-      <w:r>
-        <w:t>(</w:t>
-      </w:r>
-      <w:proofErr w:type="gramEnd"/>
-      <w:r>
-        <w:t>) - Resets captured image state</w:t>
+      <w:r>
+        <w:t>clearPhoto() - Resets captured image state</w:t>
       </w:r>
     </w:p>
     <w:p>
@@ -2721,15 +2230,7 @@
         <w:t>Stream management</w:t>
       </w:r>
       <w:r>
-        <w:t> - Handles </w:t>
-      </w:r>
-      <w:proofErr w:type="spellStart"/>
-      <w:r>
-        <w:t>MediaStream</w:t>
-      </w:r>
-      <w:proofErr w:type="spellEnd"/>
-      <w:r>
-        <w:t xml:space="preserve"> lifecycle</w:t>
+        <w:t> - Handles MediaStream lifecycle</w:t>
       </w:r>
     </w:p>
     <w:p>
@@ -2783,15 +2284,7 @@
         <w:t>Error handling</w:t>
       </w:r>
       <w:r>
-        <w:t xml:space="preserve"> - </w:t>
-      </w:r>
-      <w:proofErr w:type="gramStart"/>
-      <w:r>
-        <w:t>Graceful</w:t>
-      </w:r>
-      <w:proofErr w:type="gramEnd"/>
-      <w:r>
-        <w:t xml:space="preserve"> permission/device failures</w:t>
+        <w:t> - Graceful permission/device failures</w:t>
       </w:r>
     </w:p>
     <w:p>
@@ -2865,47 +2358,26 @@
           <w:b/>
           <w:bCs/>
         </w:rPr>
-        <w:t xml:space="preserve">7. </w:t>
-      </w:r>
-      <w:proofErr w:type="spellStart"/>
+        <w:t>7. FileUploadService.ts</w:t>
+      </w:r>
+    </w:p>
+    <w:p>
       <w:r>
         <w:rPr>
           <w:b/>
           <w:bCs/>
         </w:rPr>
-        <w:t>FileUploadService.ts</w:t>
-      </w:r>
-      <w:proofErr w:type="spellEnd"/>
-    </w:p>
-    <w:p>
+        <w:t>Purpose:</w:t>
+      </w:r>
+      <w:r>
+        <w:t> Firebase storage integration for uploading files and generating download URLs.</w:t>
+      </w:r>
       <w:r>
         <w:rPr>
           <w:b/>
           <w:bCs/>
         </w:rPr>
-        <w:t>Purpose:</w:t>
-      </w:r>
-      <w:r>
-        <w:t xml:space="preserve"> Firebase storage integration for uploading files and generating download </w:t>
-      </w:r>
-      <w:proofErr w:type="spellStart"/>
-      <w:r>
-        <w:t>URLs.</w:t>
-      </w:r>
-      <w:r>
-        <w:rPr>
-          <w:b/>
-          <w:bCs/>
-        </w:rPr>
-        <w:t>Functions</w:t>
-      </w:r>
-      <w:proofErr w:type="spellEnd"/>
-      <w:r>
-        <w:rPr>
-          <w:b/>
-          <w:bCs/>
-        </w:rPr>
-        <w:t>:</w:t>
+        <w:t>Functions:</w:t>
       </w:r>
     </w:p>
     <w:p>
@@ -2915,26 +2387,8 @@
           <w:numId w:val="52"/>
         </w:numPr>
       </w:pPr>
-      <w:proofErr w:type="spellStart"/>
-      <w:proofErr w:type="gramStart"/>
-      <w:r>
-        <w:t>uploadFile</w:t>
-      </w:r>
-      <w:proofErr w:type="spellEnd"/>
-      <w:r>
-        <w:t>(</w:t>
-      </w:r>
-      <w:proofErr w:type="gramEnd"/>
-      <w:r>
-        <w:t>file: File, </w:t>
-      </w:r>
-      <w:proofErr w:type="spellStart"/>
-      <w:r>
-        <w:t>chatId</w:t>
-      </w:r>
-      <w:proofErr w:type="spellEnd"/>
-      <w:r>
-        <w:t>: string): Promise&lt;string&gt; - Uploads file and returns download URL</w:t>
+      <w:r>
+        <w:t>uploadFile(file: File, chatId: string): Promise&lt;string&gt; - Uploads file and returns download URL</w:t>
       </w:r>
     </w:p>
     <w:p>
@@ -2957,6 +2411,7 @@
         <w:rPr>
           <w:rFonts w:ascii="Segoe UI Emoji" w:hAnsi="Segoe UI Emoji" w:cs="Segoe UI Emoji"/>
         </w:rPr>
+        <w:lastRenderedPageBreak/>
         <w:t>✅</w:t>
       </w:r>
       <w:r>
@@ -3076,39 +2531,7 @@
           <w:i/>
           <w:iCs/>
         </w:rPr>
-        <w:t>Perfectly reusable - Just change the folder path from </w:t>
-      </w:r>
-      <w:proofErr w:type="spellStart"/>
-      <w:r>
-        <w:rPr>
-          <w:i/>
-          <w:iCs/>
-        </w:rPr>
-        <w:t>chat_uploads</w:t>
-      </w:r>
-      <w:proofErr w:type="spellEnd"/>
-      <w:r>
-        <w:rPr>
-          <w:i/>
-          <w:iCs/>
-        </w:rPr>
-        <w:t> to </w:t>
-      </w:r>
-      <w:proofErr w:type="spellStart"/>
-      <w:r>
-        <w:rPr>
-          <w:i/>
-          <w:iCs/>
-        </w:rPr>
-        <w:t>offer_documents</w:t>
-      </w:r>
-      <w:proofErr w:type="spellEnd"/>
-      <w:r>
-        <w:rPr>
-          <w:i/>
-          <w:iCs/>
-        </w:rPr>
-        <w:t>.</w:t>
+        <w:t>Perfectly reusable - Just change the folder path from chat_uploads to offer_documents.</w:t>
       </w:r>
     </w:p>
     <w:p>
@@ -3138,17 +2561,8 @@
           <w:b/>
           <w:bCs/>
         </w:rPr>
-        <w:t xml:space="preserve"> Summary for "Upload Offer Document</w:t>
-      </w:r>
-      <w:proofErr w:type="gramStart"/>
-      <w:r>
-        <w:rPr>
-          <w:b/>
-          <w:bCs/>
-        </w:rPr>
-        <w:t>" Feature</w:t>
-      </w:r>
-      <w:proofErr w:type="gramEnd"/>
+        <w:t xml:space="preserve"> Summary for "Upload Offer Document" Feature</w:t>
+      </w:r>
     </w:p>
     <w:p>
       <w:pPr>
@@ -3180,7 +2594,6 @@
           <w:numId w:val="57"/>
         </w:numPr>
       </w:pPr>
-      <w:proofErr w:type="spellStart"/>
       <w:r>
         <w:rPr>
           <w:b/>
@@ -3188,7 +2601,6 @@
         </w:rPr>
         <w:t>FileUploadPreview.tsx</w:t>
       </w:r>
-      <w:proofErr w:type="spellEnd"/>
       <w:r>
         <w:t> </w:t>
       </w:r>
@@ -3209,7 +2621,6 @@
           <w:numId w:val="58"/>
         </w:numPr>
       </w:pPr>
-      <w:proofErr w:type="spellStart"/>
       <w:r>
         <w:rPr>
           <w:b/>
@@ -3217,7 +2628,6 @@
         </w:rPr>
         <w:t>AttachmentMenu.tsx</w:t>
       </w:r>
-      <w:proofErr w:type="spellEnd"/>
       <w:r>
         <w:t> </w:t>
       </w:r>
@@ -3238,7 +2648,6 @@
           <w:numId w:val="59"/>
         </w:numPr>
       </w:pPr>
-      <w:proofErr w:type="spellStart"/>
       <w:r>
         <w:rPr>
           <w:b/>
@@ -3246,7 +2655,6 @@
         </w:rPr>
         <w:t>useCamera.ts</w:t>
       </w:r>
-      <w:proofErr w:type="spellEnd"/>
       <w:r>
         <w:t> </w:t>
       </w:r>
@@ -3267,7 +2675,6 @@
           <w:numId w:val="60"/>
         </w:numPr>
       </w:pPr>
-      <w:proofErr w:type="spellStart"/>
       <w:r>
         <w:rPr>
           <w:b/>
@@ -3275,7 +2682,6 @@
         </w:rPr>
         <w:t>FileUploadService.ts</w:t>
       </w:r>
-      <w:proofErr w:type="spellEnd"/>
       <w:r>
         <w:t> </w:t>
       </w:r>
@@ -3319,7 +2725,6 @@
           <w:numId w:val="61"/>
         </w:numPr>
       </w:pPr>
-      <w:proofErr w:type="spellStart"/>
       <w:r>
         <w:rPr>
           <w:b/>
@@ -3327,7 +2732,6 @@
         </w:rPr>
         <w:t>ChatInput.tsx</w:t>
       </w:r>
-      <w:proofErr w:type="spellEnd"/>
       <w:r>
         <w:t> </w:t>
       </w:r>
@@ -3348,7 +2752,6 @@
           <w:numId w:val="62"/>
         </w:numPr>
       </w:pPr>
-      <w:proofErr w:type="spellStart"/>
       <w:r>
         <w:rPr>
           <w:b/>
@@ -3356,7 +2759,6 @@
         </w:rPr>
         <w:t>CameraCapture.tsx</w:t>
       </w:r>
-      <w:proofErr w:type="spellEnd"/>
       <w:r>
         <w:t> </w:t>
       </w:r>
@@ -3400,7 +2802,6 @@
           <w:numId w:val="63"/>
         </w:numPr>
       </w:pPr>
-      <w:proofErr w:type="spellStart"/>
       <w:r>
         <w:rPr>
           <w:b/>
@@ -3408,7 +2809,6 @@
         </w:rPr>
         <w:t>FileMessage.tsx</w:t>
       </w:r>
-      <w:proofErr w:type="spellEnd"/>
       <w:r>
         <w:t> </w:t>
       </w:r>
@@ -3460,23 +2860,7 @@
         <w:t>Reuse</w:t>
       </w:r>
       <w:r>
-        <w:t> </w:t>
-      </w:r>
-      <w:proofErr w:type="spellStart"/>
-      <w:r>
-        <w:t>FileUploadPreview</w:t>
-      </w:r>
-      <w:proofErr w:type="spellEnd"/>
-      <w:r>
-        <w:t xml:space="preserve">, </w:t>
-      </w:r>
-      <w:proofErr w:type="spellStart"/>
-      <w:r>
-        <w:t>AttachmentMenu</w:t>
-      </w:r>
-      <w:proofErr w:type="spellEnd"/>
-      <w:r>
-        <w:t>, and camera components directly</w:t>
+        <w:t> FileUploadPreview, AttachmentMenu, and camera components directly</w:t>
       </w:r>
     </w:p>
     <w:p>
@@ -3494,33 +2878,7 @@
         <w:t>Modify</w:t>
       </w:r>
       <w:r>
-        <w:t> </w:t>
-      </w:r>
-      <w:proofErr w:type="spellStart"/>
-      <w:r>
-        <w:t>ChatInput</w:t>
-      </w:r>
-      <w:proofErr w:type="spellEnd"/>
-      <w:r>
-        <w:t xml:space="preserve"> to accept document file types: accept=".</w:t>
-      </w:r>
-      <w:proofErr w:type="gramStart"/>
-      <w:r>
-        <w:t>pdf</w:t>
-      </w:r>
-      <w:proofErr w:type="gramEnd"/>
-      <w:r>
-        <w:t>,.doc,.</w:t>
-      </w:r>
-      <w:proofErr w:type="spellStart"/>
-      <w:proofErr w:type="gramStart"/>
-      <w:r>
-        <w:t>docx,image</w:t>
-      </w:r>
-      <w:proofErr w:type="spellEnd"/>
-      <w:proofErr w:type="gramEnd"/>
-      <w:r>
-        <w:t>/*"</w:t>
+        <w:t> ChatInput to accept document file types: accept=".pdf,.doc,.docx,image/*"</w:t>
       </w:r>
     </w:p>
     <w:p>
@@ -3538,23 +2896,7 @@
         <w:t>Extend</w:t>
       </w:r>
       <w:r>
-        <w:t> </w:t>
-      </w:r>
-      <w:proofErr w:type="spellStart"/>
-      <w:r>
-        <w:t>FileUploadService</w:t>
-      </w:r>
-      <w:proofErr w:type="spellEnd"/>
-      <w:r>
-        <w:t xml:space="preserve"> with </w:t>
-      </w:r>
-      <w:proofErr w:type="spellStart"/>
-      <w:r>
-        <w:t>offer_documents</w:t>
-      </w:r>
-      <w:proofErr w:type="spellEnd"/>
-      <w:r>
-        <w:t>/ path</w:t>
+        <w:t> FileUploadService with offer_documents/ path</w:t>
       </w:r>
     </w:p>
     <w:p>
@@ -3602,6 +2944,7 @@
         <w:rPr>
           <w:noProof/>
         </w:rPr>
+        <w:lastRenderedPageBreak/>
         <w:drawing>
           <wp:anchor distT="0" distB="0" distL="114300" distR="114300" simplePos="0" relativeHeight="251658240" behindDoc="1" locked="0" layoutInCell="1" allowOverlap="1" wp14:anchorId="14A66437" wp14:editId="09E9D91A">
             <wp:simplePos x="0" y="0"/>
@@ -3636,7 +2979,7 @@
                     </pic:cNvPicPr>
                   </pic:nvPicPr>
                   <pic:blipFill>
-                    <a:blip r:embed="rId8">
+                    <a:blip r:embed="rId9">
                       <a:extLst>
                         <a:ext uri="{28A0092B-C50C-407E-A947-70E740481C1C}">
                           <a14:useLocalDpi xmlns:a14="http://schemas.microsoft.com/office/drawing/2010/main" val="0"/>
@@ -17398,6 +16741,7 @@
   <w:style w:type="character" w:default="1" w:styleId="DefaultParagraphFont">
     <w:name w:val="Default Paragraph Font"/>
     <w:uiPriority w:val="1"/>
+    <w:semiHidden/>
     <w:unhideWhenUsed/>
   </w:style>
   <w:style w:type="table" w:default="1" w:styleId="TableNormal">

</xml_diff>

<commit_message>
Fix ChatGPT integration and chatbot UI: Implement contextual awareness with proper terminology, fix ChatbotMenu disabled state, enhance prompt engineering for SmarterPayouts brand consistency
</commit_message>
<xml_diff>
--- a/test pages.docx
+++ b/test pages.docx
@@ -3,18 +3,28 @@
 <w:document xmlns:wpc="http://schemas.microsoft.com/office/word/2010/wordprocessingCanvas" xmlns:cx="http://schemas.microsoft.com/office/drawing/2014/chartex" xmlns:cx1="http://schemas.microsoft.com/office/drawing/2015/9/8/chartex" xmlns:cx2="http://schemas.microsoft.com/office/drawing/2015/10/21/chartex" xmlns:cx3="http://schemas.microsoft.com/office/drawing/2016/5/9/chartex" xmlns:cx4="http://schemas.microsoft.com/office/drawing/2016/5/10/chartex" xmlns:cx5="http://schemas.microsoft.com/office/drawing/2016/5/11/chartex" xmlns:cx6="http://schemas.microsoft.com/office/drawing/2016/5/12/chartex" xmlns:cx7="http://schemas.microsoft.com/office/drawing/2016/5/13/chartex" xmlns:cx8="http://schemas.microsoft.com/office/drawing/2016/5/14/chartex" xmlns:mc="http://schemas.openxmlformats.org/markup-compatibility/2006" xmlns:aink="http://schemas.microsoft.com/office/drawing/2016/ink" xmlns:am3d="http://schemas.microsoft.com/office/drawing/2017/model3d" xmlns:o="urn:schemas-microsoft-com:office:office" xmlns:oel="http://schemas.microsoft.com/office/2019/extlst" xmlns:r="http://schemas.openxmlformats.org/officeDocument/2006/relationships" xmlns:m="http://schemas.openxmlformats.org/officeDocument/2006/math" xmlns:v="urn:schemas-microsoft-com:vml" xmlns:wp14="http://schemas.microsoft.com/office/word/2010/wordprocessingDrawing" xmlns:wp="http://schemas.openxmlformats.org/drawingml/2006/wordprocessingDrawing" xmlns:w10="urn:schemas-microsoft-com:office:word" xmlns:w="http://schemas.openxmlformats.org/wordprocessingml/2006/main" xmlns:w14="http://schemas.microsoft.com/office/word/2010/wordml" xmlns:w15="http://schemas.microsoft.com/office/word/2012/wordml" xmlns:w16cex="http://schemas.microsoft.com/office/word/2018/wordml/cex" xmlns:w16cid="http://schemas.microsoft.com/office/word/2016/wordml/cid" xmlns:w16="http://schemas.microsoft.com/office/word/2018/wordml" xmlns:w16du="http://schemas.microsoft.com/office/word/2023/wordml/word16du" xmlns:w16sdtdh="http://schemas.microsoft.com/office/word/2020/wordml/sdtdatahash" xmlns:w16sdtfl="http://schemas.microsoft.com/office/word/2024/wordml/sdtformatlock" xmlns:w16se="http://schemas.microsoft.com/office/word/2015/wordml/symex" xmlns:wpg="http://schemas.microsoft.com/office/word/2010/wordprocessingGroup" xmlns:wpi="http://schemas.microsoft.com/office/word/2010/wordprocessingInk" xmlns:wne="http://schemas.microsoft.com/office/word/2006/wordml" xmlns:wps="http://schemas.microsoft.com/office/word/2010/wordprocessingShape" mc:Ignorable="w14 w15 w16se w16cid w16 w16cex w16sdtdh w16sdtfl w16du wp14">
   <w:body>
     <w:p>
+      <w:r>
+        <w:fldChar w:fldCharType="begin"/>
+      </w:r>
+      <w:r>
+        <w:instrText>HYPERLINK "http://localhost:3000/calculator-test/suite-gp"</w:instrText>
+      </w:r>
+      <w:r>
+        <w:fldChar w:fldCharType="separate"/>
+      </w:r>
+      <w:r>
+        <w:rPr>
+          <w:rStyle w:val="Hyperlink"/>
+        </w:rPr>
+        <w:t>http://localhost:3000/calculator-test/suite-gp</w:t>
+      </w:r>
+      <w:r>
+        <w:fldChar w:fldCharType="end"/>
+      </w:r>
+    </w:p>
+    <w:p/>
+    <w:p>
       <w:hyperlink r:id="rId5" w:history="1">
-        <w:r>
-          <w:rPr>
-            <w:rStyle w:val="Hyperlink"/>
-          </w:rPr>
-          <w:t>http://localhost:3000/calculator-test/suite-gp</w:t>
-        </w:r>
-      </w:hyperlink>
-    </w:p>
-    <w:p/>
-    <w:p>
-      <w:hyperlink r:id="rId6" w:history="1">
         <w:r>
           <w:rPr>
             <w:rStyle w:val="Hyperlink"/>
@@ -29,7 +39,7 @@
       </w:r>
     </w:p>
     <w:p>
-      <w:hyperlink r:id="rId7" w:history="1">
+      <w:hyperlink r:id="rId6" w:history="1">
         <w:r>
           <w:rPr>
             <w:rStyle w:val="Hyperlink"/>
@@ -39,7 +49,7 @@
       </w:hyperlink>
     </w:p>
     <w:p>
-      <w:hyperlink r:id="rId8" w:history="1">
+      <w:hyperlink r:id="rId7" w:history="1">
         <w:r>
           <w:rPr>
             <w:rStyle w:val="Hyperlink"/>
@@ -227,7 +237,15 @@
         </w:numPr>
       </w:pPr>
       <w:r>
-        <w:t>"knowledge hub" → Knowledge Hub</w:t>
+        <w:t>"</w:t>
+      </w:r>
+      <w:proofErr w:type="gramStart"/>
+      <w:r>
+        <w:t>knowledge</w:t>
+      </w:r>
+      <w:proofErr w:type="gramEnd"/>
+      <w:r>
+        <w:t> hub" → Knowledge Hub</w:t>
       </w:r>
     </w:p>
     <w:p>
@@ -238,7 +256,15 @@
         </w:numPr>
       </w:pPr>
       <w:r>
-        <w:t>"federal law" → Federal Laws page</w:t>
+        <w:t>"</w:t>
+      </w:r>
+      <w:proofErr w:type="gramStart"/>
+      <w:r>
+        <w:t>federal</w:t>
+      </w:r>
+      <w:proofErr w:type="gramEnd"/>
+      <w:r>
+        <w:t> law" → Federal Laws page</w:t>
       </w:r>
     </w:p>
     <w:p>
@@ -249,7 +275,15 @@
         </w:numPr>
       </w:pPr>
       <w:r>
-        <w:t>"laws by state" → State-specific laws</w:t>
+        <w:t>"</w:t>
+      </w:r>
+      <w:proofErr w:type="gramStart"/>
+      <w:r>
+        <w:t>laws</w:t>
+      </w:r>
+      <w:proofErr w:type="gramEnd"/>
+      <w:r>
+        <w:t> by state" → State-specific laws</w:t>
       </w:r>
     </w:p>
     <w:p>
@@ -260,7 +294,15 @@
         </w:numPr>
       </w:pPr>
       <w:r>
-        <w:t>"insurance companies" → Company directory</w:t>
+        <w:t>"</w:t>
+      </w:r>
+      <w:proofErr w:type="gramStart"/>
+      <w:r>
+        <w:t>insurance</w:t>
+      </w:r>
+      <w:proofErr w:type="gramEnd"/>
+      <w:r>
+        <w:t xml:space="preserve"> companies" → Company directory</w:t>
       </w:r>
     </w:p>
     <w:p>
@@ -282,7 +324,15 @@
         </w:numPr>
       </w:pPr>
       <w:r>
-        <w:t>"federal law" → Federal Laws page</w:t>
+        <w:t>"</w:t>
+      </w:r>
+      <w:proofErr w:type="gramStart"/>
+      <w:r>
+        <w:t>federal</w:t>
+      </w:r>
+      <w:proofErr w:type="gramEnd"/>
+      <w:r>
+        <w:t> law" → Federal Laws page</w:t>
       </w:r>
     </w:p>
     <w:p>
@@ -293,7 +343,15 @@
         </w:numPr>
       </w:pPr>
       <w:r>
-        <w:t>"laws by state" → State-specific laws</w:t>
+        <w:t>"</w:t>
+      </w:r>
+      <w:proofErr w:type="gramStart"/>
+      <w:r>
+        <w:t>laws</w:t>
+      </w:r>
+      <w:proofErr w:type="gramEnd"/>
+      <w:r>
+        <w:t> by state" → State-specific laws</w:t>
       </w:r>
     </w:p>
     <w:p>
@@ -304,7 +362,15 @@
         </w:numPr>
       </w:pPr>
       <w:r>
-        <w:t>"insurance companies" → Company directory</w:t>
+        <w:t>"</w:t>
+      </w:r>
+      <w:proofErr w:type="gramStart"/>
+      <w:r>
+        <w:t>insurance</w:t>
+      </w:r>
+      <w:proofErr w:type="gramEnd"/>
+      <w:r>
+        <w:t xml:space="preserve"> companies" → Company directory</w:t>
       </w:r>
     </w:p>
     <w:p>
@@ -323,8 +389,13 @@
     <w:p/>
     <w:p>
       <w:r>
-        <w:t># Step 1: Check current status</w:t>
-      </w:r>
+        <w:t xml:space="preserve"># Step 1: Check </w:t>
+      </w:r>
+      <w:proofErr w:type="gramStart"/>
+      <w:r>
+        <w:t>current status</w:t>
+      </w:r>
+      <w:proofErr w:type="gramEnd"/>
     </w:p>
     <w:p>
       <w:r>
@@ -339,8 +410,13 @@
     </w:p>
     <w:p>
       <w:r>
-        <w:t>git add .</w:t>
-      </w:r>
+        <w:t xml:space="preserve">git </w:t>
+      </w:r>
+      <w:proofErr w:type="gramStart"/>
+      <w:r>
+        <w:t>add .</w:t>
+      </w:r>
+      <w:proofErr w:type="gramEnd"/>
     </w:p>
     <w:p/>
     <w:p>
@@ -378,8 +454,13 @@
     </w:p>
     <w:p>
       <w:r>
-        <w:t>- Add proper lump sum calculation support to CalculationService</w:t>
-      </w:r>
+        <w:t xml:space="preserve">- Add proper lump sum calculation support to </w:t>
+      </w:r>
+      <w:proofErr w:type="spellStart"/>
+      <w:r>
+        <w:t>CalculationService</w:t>
+      </w:r>
+      <w:proofErr w:type="spellEnd"/>
     </w:p>
     <w:p>
       <w:r>
@@ -400,8 +481,13 @@
     </w:p>
     <w:p>
       <w:r>
-        <w:t>git remote -v</w:t>
-      </w:r>
+        <w:t xml:space="preserve">git </w:t>
+      </w:r>
+      <w:proofErr w:type="gramStart"/>
+      <w:r>
+        <w:t>remote -v</w:t>
+      </w:r>
+      <w:proofErr w:type="gramEnd"/>
     </w:p>
     <w:p/>
     <w:p>
@@ -470,7 +556,15 @@
     </w:p>
     <w:p>
       <w:r>
-        <w:t xml:space="preserve">This means that to complete this task, we actually need </w:t>
+        <w:t xml:space="preserve">This means that to complete this task, we </w:t>
+      </w:r>
+      <w:proofErr w:type="gramStart"/>
+      <w:r>
+        <w:t>actually need</w:t>
+      </w:r>
+      <w:proofErr w:type="gramEnd"/>
+      <w:r>
+        <w:t xml:space="preserve"> </w:t>
       </w:r>
       <w:r>
         <w:rPr>
@@ -613,7 +707,15 @@
     </w:p>
     <w:p>
       <w:r>
-        <w:t>"Great, I can help you compare your offer. First, I need the details of the offer you already received from another company. How would you like to provide them?"</w:t>
+        <w:t xml:space="preserve">"Great, I can help you compare your offer. First, I need the details of the offer you </w:t>
+      </w:r>
+      <w:proofErr w:type="gramStart"/>
+      <w:r>
+        <w:t>already</w:t>
+      </w:r>
+      <w:proofErr w:type="gramEnd"/>
+      <w:r>
+        <w:t xml:space="preserve"> received from another company. How would you like to provide them?"</w:t>
       </w:r>
     </w:p>
     <w:p>
@@ -815,26 +917,57 @@
           <w:b/>
           <w:bCs/>
         </w:rPr>
-        <w:t>1. FileUploadPreview.tsx</w:t>
-      </w:r>
-    </w:p>
-    <w:p>
+        <w:t xml:space="preserve">1. </w:t>
+      </w:r>
+      <w:proofErr w:type="spellStart"/>
       <w:r>
         <w:rPr>
           <w:b/>
           <w:bCs/>
         </w:rPr>
-        <w:t>Purpose:</w:t>
-      </w:r>
-      <w:r>
-        <w:t> Renders a horizontal preview bar showing thumbnails of selected files before upload with individual remove buttons and a send confirmation button.</w:t>
-      </w:r>
+        <w:t>FileUploadPreview.tsx</w:t>
+      </w:r>
+      <w:proofErr w:type="spellEnd"/>
+    </w:p>
+    <w:p>
       <w:r>
         <w:rPr>
           <w:b/>
           <w:bCs/>
         </w:rPr>
-        <w:t>Props:</w:t>
+        <w:t>Purpose:</w:t>
+      </w:r>
+      <w:r>
+        <w:t xml:space="preserve"> Renders a horizontal preview bar showing thumbnails of selected files before </w:t>
+      </w:r>
+      <w:proofErr w:type="gramStart"/>
+      <w:r>
+        <w:t>upload</w:t>
+      </w:r>
+      <w:proofErr w:type="gramEnd"/>
+      <w:r>
+        <w:t xml:space="preserve"> with individual remove buttons and a send confirmation </w:t>
+      </w:r>
+      <w:proofErr w:type="spellStart"/>
+      <w:proofErr w:type="gramStart"/>
+      <w:r>
+        <w:t>button.</w:t>
+      </w:r>
+      <w:r>
+        <w:rPr>
+          <w:b/>
+          <w:bCs/>
+        </w:rPr>
+        <w:t>Props</w:t>
+      </w:r>
+      <w:proofErr w:type="spellEnd"/>
+      <w:proofErr w:type="gramEnd"/>
+      <w:r>
+        <w:rPr>
+          <w:b/>
+          <w:bCs/>
+        </w:rPr>
+        <w:t>:</w:t>
       </w:r>
     </w:p>
     <w:p>
@@ -845,7 +978,15 @@
         </w:numPr>
       </w:pPr>
       <w:r>
-        <w:t>files: File[] - Array of File objects to display previews for</w:t>
+        <w:t xml:space="preserve">files: </w:t>
+      </w:r>
+      <w:proofErr w:type="gramStart"/>
+      <w:r>
+        <w:t>File[</w:t>
+      </w:r>
+      <w:proofErr w:type="gramEnd"/>
+      <w:r>
+        <w:t>] - Array of File objects to display previews for</w:t>
       </w:r>
     </w:p>
     <w:p>
@@ -855,8 +996,21 @@
           <w:numId w:val="4"/>
         </w:numPr>
       </w:pPr>
-      <w:r>
-        <w:t>onRemove: (fileToRemove: File) =&gt; void - Callback when user removes a specific file</w:t>
+      <w:proofErr w:type="spellStart"/>
+      <w:r>
+        <w:t>onRemove</w:t>
+      </w:r>
+      <w:proofErr w:type="spellEnd"/>
+      <w:r>
+        <w:t>: (</w:t>
+      </w:r>
+      <w:proofErr w:type="spellStart"/>
+      <w:r>
+        <w:t>fileToRemove</w:t>
+      </w:r>
+      <w:proofErr w:type="spellEnd"/>
+      <w:r>
+        <w:t>: File) =&gt; void - Callback when user removes a specific file</w:t>
       </w:r>
     </w:p>
     <w:p>
@@ -866,8 +1020,13 @@
           <w:numId w:val="5"/>
         </w:numPr>
       </w:pPr>
-      <w:r>
-        <w:t>onConfirm: () =&gt; void - Callback when user confirms sending all files</w:t>
+      <w:proofErr w:type="spellStart"/>
+      <w:r>
+        <w:t>onConfirm</w:t>
+      </w:r>
+      <w:proofErr w:type="spellEnd"/>
+      <w:r>
+        <w:t>: () =&gt; void - Callback when user confirms sending all files</w:t>
       </w:r>
     </w:p>
     <w:p>
@@ -903,7 +1062,15 @@
         <w:t>Auto-generates image thumbnails</w:t>
       </w:r>
       <w:r>
-        <w:t> using URL.createObjectURL()</w:t>
+        <w:t> using </w:t>
+      </w:r>
+      <w:proofErr w:type="spellStart"/>
+      <w:r>
+        <w:t>URL.createObjectURL</w:t>
+      </w:r>
+      <w:proofErr w:type="spellEnd"/>
+      <w:r>
+        <w:t>()</w:t>
       </w:r>
     </w:p>
     <w:p>
@@ -1063,7 +1230,23 @@
           <w:i/>
           <w:iCs/>
         </w:rPr>
-        <w:t>Highly reusable - Clean props interface, handles File objects directly, perfect for document upload preview scenarios.</w:t>
+        <w:t xml:space="preserve">Highly reusable - </w:t>
+      </w:r>
+      <w:proofErr w:type="gramStart"/>
+      <w:r>
+        <w:rPr>
+          <w:i/>
+          <w:iCs/>
+        </w:rPr>
+        <w:t>Clean</w:t>
+      </w:r>
+      <w:proofErr w:type="gramEnd"/>
+      <w:r>
+        <w:rPr>
+          <w:i/>
+          <w:iCs/>
+        </w:rPr>
+        <w:t xml:space="preserve"> props interface, handles File objects directly, perfect for document upload preview scenarios.</w:t>
       </w:r>
     </w:p>
     <w:p>
@@ -1085,26 +1268,49 @@
           <w:b/>
           <w:bCs/>
         </w:rPr>
-        <w:t>2. FileMessage.tsx</w:t>
-      </w:r>
-    </w:p>
-    <w:p>
+        <w:t xml:space="preserve">2. </w:t>
+      </w:r>
+      <w:proofErr w:type="spellStart"/>
       <w:r>
         <w:rPr>
           <w:b/>
           <w:bCs/>
         </w:rPr>
-        <w:t>Purpose:</w:t>
-      </w:r>
-      <w:r>
-        <w:t> Displays uploaded files as clickable download links within chat message bubbles.</w:t>
-      </w:r>
+        <w:t>FileMessage.tsx</w:t>
+      </w:r>
+      <w:proofErr w:type="spellEnd"/>
+    </w:p>
+    <w:p>
       <w:r>
         <w:rPr>
           <w:b/>
           <w:bCs/>
         </w:rPr>
-        <w:t>Props:</w:t>
+        <w:t>Purpose:</w:t>
+      </w:r>
+      <w:r>
+        <w:t> Displays uploaded files as clickable download links within chat message </w:t>
+      </w:r>
+      <w:proofErr w:type="spellStart"/>
+      <w:proofErr w:type="gramStart"/>
+      <w:r>
+        <w:t>bubbles.</w:t>
+      </w:r>
+      <w:r>
+        <w:rPr>
+          <w:b/>
+          <w:bCs/>
+        </w:rPr>
+        <w:t>Props</w:t>
+      </w:r>
+      <w:proofErr w:type="spellEnd"/>
+      <w:proofErr w:type="gramEnd"/>
+      <w:r>
+        <w:rPr>
+          <w:b/>
+          <w:bCs/>
+        </w:rPr>
+        <w:t>:</w:t>
       </w:r>
     </w:p>
     <w:p>
@@ -1114,8 +1320,21 @@
           <w:numId w:val="12"/>
         </w:numPr>
       </w:pPr>
-      <w:r>
-        <w:t>message: Message - Message object containing fileUrl and content (filename)</w:t>
+      <w:proofErr w:type="gramStart"/>
+      <w:r>
+        <w:t>message: Message -</w:t>
+      </w:r>
+      <w:proofErr w:type="gramEnd"/>
+      <w:r>
+        <w:t xml:space="preserve"> Message object containing </w:t>
+      </w:r>
+      <w:proofErr w:type="spellStart"/>
+      <w:r>
+        <w:t>fileUrl</w:t>
+      </w:r>
+      <w:proofErr w:type="spellEnd"/>
+      <w:r>
+        <w:t> and content (filename)</w:t>
       </w:r>
     </w:p>
     <w:p>
@@ -1215,7 +1434,31 @@
         <w:t>Security</w:t>
       </w:r>
       <w:r>
-        <w:t> - Uses target="_blank" and rel="noopener noreferrer"</w:t>
+        <w:t> - Uses target="_blank" and </w:t>
+      </w:r>
+      <w:proofErr w:type="spellStart"/>
+      <w:r>
+        <w:t>rel</w:t>
+      </w:r>
+      <w:proofErr w:type="spellEnd"/>
+      <w:r>
+        <w:t>="</w:t>
+      </w:r>
+      <w:proofErr w:type="spellStart"/>
+      <w:r>
+        <w:t>noopener</w:t>
+      </w:r>
+      <w:proofErr w:type="spellEnd"/>
+      <w:r>
+        <w:t xml:space="preserve"> </w:t>
+      </w:r>
+      <w:proofErr w:type="spellStart"/>
+      <w:r>
+        <w:t>noreferrer</w:t>
+      </w:r>
+      <w:proofErr w:type="spellEnd"/>
+      <w:r>
+        <w:t>"</w:t>
       </w:r>
     </w:p>
     <w:p>
@@ -1242,7 +1485,15 @@
         <w:t>Graceful handling</w:t>
       </w:r>
       <w:r>
-        <w:t> - Returns null if no fileUrl exists</w:t>
+        <w:t xml:space="preserve"> - Returns null if no </w:t>
+      </w:r>
+      <w:proofErr w:type="spellStart"/>
+      <w:r>
+        <w:t>fileUrl</w:t>
+      </w:r>
+      <w:proofErr w:type="spellEnd"/>
+      <w:r>
+        <w:t xml:space="preserve"> exists</w:t>
       </w:r>
     </w:p>
     <w:p>
@@ -1289,26 +1540,49 @@
           <w:b/>
           <w:bCs/>
         </w:rPr>
-        <w:t>3. ChatInput.tsx</w:t>
-      </w:r>
-    </w:p>
-    <w:p>
+        <w:t xml:space="preserve">3. </w:t>
+      </w:r>
+      <w:proofErr w:type="spellStart"/>
       <w:r>
         <w:rPr>
           <w:b/>
           <w:bCs/>
         </w:rPr>
-        <w:t>Purpose:</w:t>
-      </w:r>
-      <w:r>
-        <w:t> Primary chat input component with integrated file selection capabilities and mobile/desktop responsive attachment handling.</w:t>
-      </w:r>
+        <w:t>ChatInput.tsx</w:t>
+      </w:r>
+      <w:proofErr w:type="spellEnd"/>
+    </w:p>
+    <w:p>
       <w:r>
         <w:rPr>
           <w:b/>
           <w:bCs/>
         </w:rPr>
-        <w:t>Props:</w:t>
+        <w:t>Purpose:</w:t>
+      </w:r>
+      <w:r>
+        <w:t> Primary chat input component with integrated file selection capabilities and mobile/desktop responsive attachment </w:t>
+      </w:r>
+      <w:proofErr w:type="spellStart"/>
+      <w:proofErr w:type="gramStart"/>
+      <w:r>
+        <w:t>handling.</w:t>
+      </w:r>
+      <w:r>
+        <w:rPr>
+          <w:b/>
+          <w:bCs/>
+        </w:rPr>
+        <w:t>Props</w:t>
+      </w:r>
+      <w:proofErr w:type="spellEnd"/>
+      <w:proofErr w:type="gramEnd"/>
+      <w:r>
+        <w:rPr>
+          <w:b/>
+          <w:bCs/>
+        </w:rPr>
+        <w:t>:</w:t>
       </w:r>
     </w:p>
     <w:p>
@@ -1318,8 +1592,21 @@
           <w:numId w:val="17"/>
         </w:numPr>
       </w:pPr>
-      <w:r>
-        <w:t>onFileSelect: (files: FileList) =&gt; void - Callback for selected files</w:t>
+      <w:proofErr w:type="spellStart"/>
+      <w:r>
+        <w:t>onFileSelect</w:t>
+      </w:r>
+      <w:proofErr w:type="spellEnd"/>
+      <w:r>
+        <w:t xml:space="preserve">: (files: </w:t>
+      </w:r>
+      <w:proofErr w:type="spellStart"/>
+      <w:r>
+        <w:t>FileList</w:t>
+      </w:r>
+      <w:proofErr w:type="spellEnd"/>
+      <w:r>
+        <w:t>) =&gt; void - Callback for selected files</w:t>
       </w:r>
     </w:p>
     <w:p>
@@ -1329,8 +1616,13 @@
           <w:numId w:val="18"/>
         </w:numPr>
       </w:pPr>
-      <w:r>
-        <w:t>onCameraClick: () =&gt; void - Camera activation callback</w:t>
+      <w:proofErr w:type="spellStart"/>
+      <w:r>
+        <w:t>onCameraClick</w:t>
+      </w:r>
+      <w:proofErr w:type="spellEnd"/>
+      <w:r>
+        <w:t>: () =&gt; void - Camera activation callback</w:t>
       </w:r>
     </w:p>
     <w:p>
@@ -1340,8 +1632,13 @@
           <w:numId w:val="19"/>
         </w:numPr>
       </w:pPr>
-      <w:r>
-        <w:t>onOpenMenu: () =&gt; void - Mobile attachment menu callback</w:t>
+      <w:proofErr w:type="spellStart"/>
+      <w:r>
+        <w:t>onOpenMenu</w:t>
+      </w:r>
+      <w:proofErr w:type="spellEnd"/>
+      <w:r>
+        <w:t>: () =&gt; void - Mobile attachment menu callback</w:t>
       </w:r>
     </w:p>
     <w:p>
@@ -1351,8 +1648,21 @@
           <w:numId w:val="20"/>
         </w:numPr>
       </w:pPr>
-      <w:r>
-        <w:t>isMobile: boolean - Platform detection for UI adaptation</w:t>
+      <w:proofErr w:type="spellStart"/>
+      <w:r>
+        <w:t>isMobile</w:t>
+      </w:r>
+      <w:proofErr w:type="spellEnd"/>
+      <w:r>
+        <w:t xml:space="preserve">: </w:t>
+      </w:r>
+      <w:proofErr w:type="spellStart"/>
+      <w:r>
+        <w:t>boolean</w:t>
+      </w:r>
+      <w:proofErr w:type="spellEnd"/>
+      <w:r>
+        <w:t> - Platform detection for UI adaptation</w:t>
       </w:r>
     </w:p>
     <w:p>
@@ -1362,8 +1672,29 @@
           <w:numId w:val="21"/>
         </w:numPr>
       </w:pPr>
-      <w:r>
-        <w:t>Plus standard input props (onSendMessage, isLoading, etc.)</w:t>
+      <w:proofErr w:type="gramStart"/>
+      <w:r>
+        <w:t>Plus</w:t>
+      </w:r>
+      <w:proofErr w:type="gramEnd"/>
+      <w:r>
+        <w:t> standard input props (</w:t>
+      </w:r>
+      <w:proofErr w:type="spellStart"/>
+      <w:r>
+        <w:t>onSendMessage</w:t>
+      </w:r>
+      <w:proofErr w:type="spellEnd"/>
+      <w:r>
+        <w:t>, </w:t>
+      </w:r>
+      <w:proofErr w:type="spellStart"/>
+      <w:r>
+        <w:t>isLoading</w:t>
+      </w:r>
+      <w:proofErr w:type="spellEnd"/>
+      <w:r>
+        <w:t>, etc.)</w:t>
       </w:r>
     </w:p>
     <w:p>
@@ -1453,7 +1784,15 @@
         <w:t>File type validation</w:t>
       </w:r>
       <w:r>
-        <w:t> - Accepts only image/png, image/jpeg</w:t>
+        <w:t> - Accepts only image/</w:t>
+      </w:r>
+      <w:proofErr w:type="spellStart"/>
+      <w:r>
+        <w:t>png</w:t>
+      </w:r>
+      <w:proofErr w:type="spellEnd"/>
+      <w:r>
+        <w:t>, image/jpeg</w:t>
       </w:r>
     </w:p>
     <w:p>
@@ -1480,7 +1819,15 @@
         <w:t>Multiple file support</w:t>
       </w:r>
       <w:r>
-        <w:t> - multiple attribute enabled</w:t>
+        <w:t> - multiple </w:t>
+      </w:r>
+      <w:proofErr w:type="gramStart"/>
+      <w:r>
+        <w:t>attribute</w:t>
+      </w:r>
+      <w:proofErr w:type="gramEnd"/>
+      <w:r>
+        <w:t xml:space="preserve"> enabled</w:t>
       </w:r>
     </w:p>
     <w:p>
@@ -1605,26 +1952,49 @@
           <w:b/>
           <w:bCs/>
         </w:rPr>
-        <w:t>4. AttachmentMenu.tsx</w:t>
-      </w:r>
-    </w:p>
-    <w:p>
+        <w:t xml:space="preserve">4. </w:t>
+      </w:r>
+      <w:proofErr w:type="spellStart"/>
       <w:r>
         <w:rPr>
           <w:b/>
           <w:bCs/>
         </w:rPr>
-        <w:t>Purpose:</w:t>
-      </w:r>
-      <w:r>
-        <w:t> Mobile-optimized bottom sheet menu providing "Take Photo" and "Choose from Library" options for file selection.</w:t>
-      </w:r>
+        <w:t>AttachmentMenu.tsx</w:t>
+      </w:r>
+      <w:proofErr w:type="spellEnd"/>
+    </w:p>
+    <w:p>
       <w:r>
         <w:rPr>
           <w:b/>
           <w:bCs/>
         </w:rPr>
-        <w:t>Props:</w:t>
+        <w:t>Purpose:</w:t>
+      </w:r>
+      <w:r>
+        <w:t xml:space="preserve"> Mobile-optimized bottom sheet menu providing "Take Photo" and "Choose from Library" options for file </w:t>
+      </w:r>
+      <w:proofErr w:type="spellStart"/>
+      <w:proofErr w:type="gramStart"/>
+      <w:r>
+        <w:t>selection.</w:t>
+      </w:r>
+      <w:r>
+        <w:rPr>
+          <w:b/>
+          <w:bCs/>
+        </w:rPr>
+        <w:t>Props</w:t>
+      </w:r>
+      <w:proofErr w:type="spellEnd"/>
+      <w:proofErr w:type="gramEnd"/>
+      <w:r>
+        <w:rPr>
+          <w:b/>
+          <w:bCs/>
+        </w:rPr>
+        <w:t>:</w:t>
       </w:r>
     </w:p>
     <w:p>
@@ -1634,8 +2004,13 @@
           <w:numId w:val="28"/>
         </w:numPr>
       </w:pPr>
-      <w:r>
-        <w:t>onTakePhoto: () =&gt; void - Camera activation callback</w:t>
+      <w:proofErr w:type="spellStart"/>
+      <w:r>
+        <w:t>onTakePhoto</w:t>
+      </w:r>
+      <w:proofErr w:type="spellEnd"/>
+      <w:r>
+        <w:t>: () =&gt; void - Camera activation callback</w:t>
       </w:r>
     </w:p>
     <w:p>
@@ -1645,8 +2020,13 @@
           <w:numId w:val="29"/>
         </w:numPr>
       </w:pPr>
-      <w:r>
-        <w:t>onChooseFromLibrary: () =&gt; void - File picker activation callback</w:t>
+      <w:proofErr w:type="spellStart"/>
+      <w:r>
+        <w:t>onChooseFromLibrary</w:t>
+      </w:r>
+      <w:proofErr w:type="spellEnd"/>
+      <w:r>
+        <w:t>: () =&gt; void - File picker activation callback</w:t>
       </w:r>
     </w:p>
     <w:p>
@@ -1656,8 +2036,13 @@
           <w:numId w:val="30"/>
         </w:numPr>
       </w:pPr>
-      <w:r>
-        <w:t>onClose: () =&gt; void - Menu dismissal callback</w:t>
+      <w:proofErr w:type="spellStart"/>
+      <w:r>
+        <w:t>onClose</w:t>
+      </w:r>
+      <w:proofErr w:type="spellEnd"/>
+      <w:r>
+        <w:t>: () =&gt; void - Menu dismissal callback</w:t>
       </w:r>
     </w:p>
     <w:p>
@@ -1720,7 +2105,15 @@
         <w:t>Touch-friendly buttons</w:t>
       </w:r>
       <w:r>
-        <w:t> - Large tap targets with emojis</w:t>
+        <w:t xml:space="preserve"> - </w:t>
+      </w:r>
+      <w:proofErr w:type="gramStart"/>
+      <w:r>
+        <w:t>Large</w:t>
+      </w:r>
+      <w:proofErr w:type="gramEnd"/>
+      <w:r>
+        <w:t> tap targets with emojis</w:t>
       </w:r>
     </w:p>
     <w:p>
@@ -1848,26 +2241,49 @@
           <w:b/>
           <w:bCs/>
         </w:rPr>
-        <w:t>5. CameraCapture.tsx</w:t>
-      </w:r>
-    </w:p>
-    <w:p>
+        <w:t xml:space="preserve">5. </w:t>
+      </w:r>
+      <w:proofErr w:type="spellStart"/>
       <w:r>
         <w:rPr>
           <w:b/>
           <w:bCs/>
         </w:rPr>
-        <w:t>Purpose:</w:t>
-      </w:r>
-      <w:r>
-        <w:t> Full-screen camera interface with photo capture, preview, and retake functionality.</w:t>
-      </w:r>
+        <w:t>CameraCapture.tsx</w:t>
+      </w:r>
+      <w:proofErr w:type="spellEnd"/>
+    </w:p>
+    <w:p>
       <w:r>
         <w:rPr>
           <w:b/>
           <w:bCs/>
         </w:rPr>
-        <w:t>Props:</w:t>
+        <w:t>Purpose:</w:t>
+      </w:r>
+      <w:r>
+        <w:t xml:space="preserve"> Full-screen camera interface with photo capture, preview, and retake </w:t>
+      </w:r>
+      <w:proofErr w:type="spellStart"/>
+      <w:proofErr w:type="gramStart"/>
+      <w:r>
+        <w:t>functionality.</w:t>
+      </w:r>
+      <w:r>
+        <w:rPr>
+          <w:b/>
+          <w:bCs/>
+        </w:rPr>
+        <w:t>Props</w:t>
+      </w:r>
+      <w:proofErr w:type="spellEnd"/>
+      <w:proofErr w:type="gramEnd"/>
+      <w:r>
+        <w:rPr>
+          <w:b/>
+          <w:bCs/>
+        </w:rPr>
+        <w:t>:</w:t>
       </w:r>
     </w:p>
     <w:p>
@@ -1877,8 +2293,13 @@
           <w:numId w:val="36"/>
         </w:numPr>
       </w:pPr>
-      <w:r>
-        <w:t>onClose: () =&gt; void - Exit camera interface callback</w:t>
+      <w:proofErr w:type="spellStart"/>
+      <w:r>
+        <w:t>onClose</w:t>
+      </w:r>
+      <w:proofErr w:type="spellEnd"/>
+      <w:r>
+        <w:t>: () =&gt; void - Exit camera interface callback</w:t>
       </w:r>
     </w:p>
     <w:p>
@@ -1888,8 +2309,21 @@
           <w:numId w:val="37"/>
         </w:numPr>
       </w:pPr>
-      <w:r>
-        <w:t>onPhotoTaken: (photoFile: File) =&gt; void - Returns captured photo as File object</w:t>
+      <w:proofErr w:type="spellStart"/>
+      <w:r>
+        <w:t>onPhotoTaken</w:t>
+      </w:r>
+      <w:proofErr w:type="spellEnd"/>
+      <w:r>
+        <w:t>: (</w:t>
+      </w:r>
+      <w:proofErr w:type="spellStart"/>
+      <w:r>
+        <w:t>photoFile</w:t>
+      </w:r>
+      <w:proofErr w:type="spellEnd"/>
+      <w:r>
+        <w:t>: File) =&gt; void - Returns captured photo as File object</w:t>
       </w:r>
     </w:p>
     <w:p>
@@ -2131,26 +2565,47 @@
           <w:b/>
           <w:bCs/>
         </w:rPr>
-        <w:t>6. useCamera.ts</w:t>
-      </w:r>
-    </w:p>
-    <w:p>
+        <w:t xml:space="preserve">6. </w:t>
+      </w:r>
+      <w:proofErr w:type="spellStart"/>
       <w:r>
         <w:rPr>
           <w:b/>
           <w:bCs/>
         </w:rPr>
-        <w:t>Purpose:</w:t>
-      </w:r>
-      <w:r>
-        <w:t> Custom hook managing camera stream, photo capture, and canvas operations with proper resource cleanup.</w:t>
-      </w:r>
+        <w:t>useCamera.ts</w:t>
+      </w:r>
+      <w:proofErr w:type="spellEnd"/>
+    </w:p>
+    <w:p>
       <w:r>
         <w:rPr>
           <w:b/>
           <w:bCs/>
         </w:rPr>
-        <w:t>Key Functions:</w:t>
+        <w:t>Purpose:</w:t>
+      </w:r>
+      <w:r>
+        <w:t> Custom hook managing camera stream, photo capture, and canvas operations with proper resource </w:t>
+      </w:r>
+      <w:proofErr w:type="spellStart"/>
+      <w:r>
+        <w:t>cleanup.</w:t>
+      </w:r>
+      <w:r>
+        <w:rPr>
+          <w:b/>
+          <w:bCs/>
+        </w:rPr>
+        <w:t>Key</w:t>
+      </w:r>
+      <w:proofErr w:type="spellEnd"/>
+      <w:r>
+        <w:rPr>
+          <w:b/>
+          <w:bCs/>
+        </w:rPr>
+        <w:t> Functions:</w:t>
       </w:r>
     </w:p>
     <w:p>
@@ -2160,8 +2615,13 @@
           <w:numId w:val="44"/>
         </w:numPr>
       </w:pPr>
-      <w:r>
-        <w:t>startCamera() - Initializes camera stream</w:t>
+      <w:proofErr w:type="spellStart"/>
+      <w:r>
+        <w:t>startCamera</w:t>
+      </w:r>
+      <w:proofErr w:type="spellEnd"/>
+      <w:r>
+        <w:t>() - Initializes camera stream</w:t>
       </w:r>
     </w:p>
     <w:p>
@@ -2171,8 +2631,13 @@
           <w:numId w:val="45"/>
         </w:numPr>
       </w:pPr>
-      <w:r>
-        <w:t>stopCamera() - Cleans up camera resources</w:t>
+      <w:proofErr w:type="spellStart"/>
+      <w:r>
+        <w:t>stopCamera</w:t>
+      </w:r>
+      <w:proofErr w:type="spellEnd"/>
+      <w:r>
+        <w:t>() - Cleans up camera resources</w:t>
       </w:r>
     </w:p>
     <w:p>
@@ -2182,8 +2647,13 @@
           <w:numId w:val="46"/>
         </w:numPr>
       </w:pPr>
-      <w:r>
-        <w:t>takePhoto() - Captures current video frame to canvas</w:t>
+      <w:proofErr w:type="spellStart"/>
+      <w:r>
+        <w:t>takePhoto</w:t>
+      </w:r>
+      <w:proofErr w:type="spellEnd"/>
+      <w:r>
+        <w:t>() - Captures current video frame to canvas</w:t>
       </w:r>
     </w:p>
     <w:p>
@@ -2979,7 +3449,7 @@
                     </pic:cNvPicPr>
                   </pic:nvPicPr>
                   <pic:blipFill>
-                    <a:blip r:embed="rId9">
+                    <a:blip r:embed="rId8">
                       <a:extLst>
                         <a:ext uri="{28A0092B-C50C-407E-A947-70E740481C1C}">
                           <a14:useLocalDpi xmlns:a14="http://schemas.microsoft.com/office/drawing/2010/main" val="0"/>

</xml_diff>